<commit_message>
Update bot to handle group-specific messages
</commit_message>
<xml_diff>
--- a/Tutorial_How_to_use_the_bot.docx
+++ b/Tutorial_How_to_use_the_bot.docx
@@ -9,6 +9,7 @@
           <w:bCs/>
           <w:sz w:val="48"/>
           <w:szCs w:val="48"/>
+          <w:lang w:val="en-US"/>
         </w:rPr>
       </w:pPr>
       <w:r>
@@ -17,6 +18,7 @@
           <w:bCs/>
           <w:sz w:val="48"/>
           <w:szCs w:val="48"/>
+          <w:lang w:val="en-US"/>
         </w:rPr>
         <w:t>English</w:t>
       </w:r>
@@ -48,65 +50,343 @@
         <w:rPr>
           <w:lang w:val="en-US"/>
         </w:rPr>
-        <w:t>This document provides a step-by-step guide on how to use the Telegram Bot to automate sending messages and media files at regular intervals.</w:t>
-      </w:r>
-    </w:p>
-    <w:p>
-      <w:pPr>
-        <w:rPr>
-          <w:b/>
-          <w:bCs/>
-        </w:rPr>
-      </w:pPr>
-      <w:r>
-        <w:rPr>
-          <w:b/>
-          <w:bCs/>
-        </w:rPr>
-        <w:t>Step 1: Start the Bot</w:t>
+        <w:t>This guide will help you set up and use the Telegram Bot to send automated messages and media files. Just follow these steps carefully.</w:t>
+      </w:r>
+    </w:p>
+    <w:p>
+      <w:pPr>
+        <w:rPr>
+          <w:b/>
+          <w:bCs/>
+          <w:lang w:val="en-US"/>
+        </w:rPr>
+      </w:pPr>
+      <w:r>
+        <w:rPr>
+          <w:b/>
+          <w:bCs/>
+          <w:lang w:val="en-US"/>
+        </w:rPr>
+        <w:t>Step 1: Create a New Group on Telegram</w:t>
       </w:r>
     </w:p>
     <w:p>
       <w:pPr>
         <w:numPr>
           <w:ilvl w:val="0"/>
-          <w:numId w:val="1"/>
-        </w:numPr>
-        <w:rPr>
-          <w:lang w:val="en-US"/>
-        </w:rPr>
-      </w:pPr>
-      <w:r>
-        <w:rPr>
-          <w:b/>
-          <w:bCs/>
-          <w:lang w:val="en-US"/>
-        </w:rPr>
-        <w:t>Add the Bot to Your Chat or Group:</w:t>
+          <w:numId w:val="15"/>
+        </w:numPr>
+        <w:rPr>
+          <w:lang w:val="en-US"/>
+        </w:rPr>
+      </w:pPr>
+      <w:r>
+        <w:rPr>
+          <w:b/>
+          <w:bCs/>
+          <w:lang w:val="en-US"/>
+        </w:rPr>
+        <w:t>Open Telegram on Your Device:</w:t>
       </w:r>
     </w:p>
     <w:p>
       <w:pPr>
         <w:numPr>
           <w:ilvl w:val="1"/>
-          <w:numId w:val="1"/>
-        </w:numPr>
-        <w:rPr>
-          <w:lang w:val="en-US"/>
-        </w:rPr>
-      </w:pPr>
-      <w:r>
-        <w:rPr>
-          <w:lang w:val="en-US"/>
-        </w:rPr>
-        <w:t>Search for the bot's name in Telegram and add it to your desired chat or group.</w:t>
+          <w:numId w:val="15"/>
+        </w:numPr>
+        <w:rPr>
+          <w:lang w:val="en-US"/>
+        </w:rPr>
+      </w:pPr>
+      <w:r>
+        <w:rPr>
+          <w:lang w:val="en-US"/>
+        </w:rPr>
+        <w:t>Find the Telegram app on your phone or computer and open it.</w:t>
       </w:r>
     </w:p>
     <w:p>
       <w:pPr>
         <w:numPr>
           <w:ilvl w:val="0"/>
-          <w:numId w:val="1"/>
+          <w:numId w:val="15"/>
+        </w:numPr>
+      </w:pPr>
+      <w:r>
+        <w:rPr>
+          <w:b/>
+          <w:bCs/>
+        </w:rPr>
+        <w:t>Create an Empty Group:</w:t>
+      </w:r>
+    </w:p>
+    <w:p>
+      <w:pPr>
+        <w:numPr>
+          <w:ilvl w:val="1"/>
+          <w:numId w:val="15"/>
+        </w:numPr>
+        <w:rPr>
+          <w:lang w:val="en-US"/>
+        </w:rPr>
+      </w:pPr>
+      <w:r>
+        <w:rPr>
+          <w:lang w:val="en-US"/>
+        </w:rPr>
+        <w:t>Click on the "New Group" button.</w:t>
+      </w:r>
+    </w:p>
+    <w:p>
+      <w:pPr>
+        <w:numPr>
+          <w:ilvl w:val="1"/>
+          <w:numId w:val="15"/>
+        </w:numPr>
+        <w:rPr>
+          <w:lang w:val="en-US"/>
+        </w:rPr>
+      </w:pPr>
+      <w:r>
+        <w:rPr>
+          <w:lang w:val="en-US"/>
+        </w:rPr>
+        <w:t>Choose a name for your group (like "Automated Messages Group").</w:t>
+      </w:r>
+    </w:p>
+    <w:p>
+      <w:pPr>
+        <w:numPr>
+          <w:ilvl w:val="1"/>
+          <w:numId w:val="15"/>
+        </w:numPr>
+        <w:rPr>
+          <w:lang w:val="en-US"/>
+        </w:rPr>
+      </w:pPr>
+      <w:r>
+        <w:rPr>
+          <w:lang w:val="en-US"/>
+        </w:rPr>
+        <w:t xml:space="preserve">Do </w:t>
+      </w:r>
+      <w:r>
+        <w:rPr>
+          <w:b/>
+          <w:bCs/>
+          <w:lang w:val="en-US"/>
+        </w:rPr>
+        <w:t>not</w:t>
+      </w:r>
+      <w:r>
+        <w:rPr>
+          <w:lang w:val="en-US"/>
+        </w:rPr>
+        <w:t xml:space="preserve"> add any members yet. Keep the group empty for now.</w:t>
+      </w:r>
+    </w:p>
+    <w:p>
+      <w:pPr>
+        <w:rPr>
+          <w:b/>
+          <w:bCs/>
+          <w:lang w:val="en-US"/>
+        </w:rPr>
+      </w:pPr>
+      <w:r>
+        <w:rPr>
+          <w:b/>
+          <w:bCs/>
+          <w:lang w:val="en-US"/>
+        </w:rPr>
+        <w:t>Step 2: Add the Bot to Your Group</w:t>
+      </w:r>
+    </w:p>
+    <w:p>
+      <w:pPr>
+        <w:numPr>
+          <w:ilvl w:val="0"/>
+          <w:numId w:val="16"/>
+        </w:numPr>
+      </w:pPr>
+      <w:r>
+        <w:rPr>
+          <w:b/>
+          <w:bCs/>
+        </w:rPr>
+        <w:t>Search for the Bot:</w:t>
+      </w:r>
+      <w:bookmarkStart w:id="0" w:name="_Hlk176602328"/>
+    </w:p>
+    <w:p>
+      <w:pPr>
+        <w:numPr>
+          <w:ilvl w:val="1"/>
+          <w:numId w:val="16"/>
+        </w:numPr>
+        <w:rPr>
+          <w:lang w:val="en-US"/>
+        </w:rPr>
+      </w:pPr>
+      <w:r>
+        <w:rPr>
+          <w:b/>
+          <w:lang w:val="en-US"/>
+        </w:rPr>
+        <w:t>Bot-Name</w:t>
+      </w:r>
+      <w:r>
+        <w:rPr>
+          <w:lang w:val="en-US"/>
+        </w:rPr>
+        <w:t xml:space="preserve">: </w:t>
+      </w:r>
+      <w:r>
+        <w:rPr>
+          <w:b/>
+          <w:lang w:val="en-US"/>
+        </w:rPr>
+        <w:t>telegram_bot_DTZ</w:t>
+      </w:r>
+      <w:r>
+        <w:rPr>
+          <w:lang w:val="en-US"/>
+        </w:rPr>
+        <w:t xml:space="preserve"> </w:t>
+      </w:r>
+    </w:p>
+    <w:bookmarkEnd w:id="0"/>
+    <w:p>
+      <w:pPr>
+        <w:numPr>
+          <w:ilvl w:val="1"/>
+          <w:numId w:val="16"/>
+        </w:numPr>
+        <w:rPr>
+          <w:lang w:val="en-US"/>
+        </w:rPr>
+      </w:pPr>
+      <w:r>
+        <w:rPr>
+          <w:lang w:val="en-US"/>
+        </w:rPr>
+        <w:t>In the search bar at the top of Telegram, type the bot’s name (provided to you by the person who set up the bot)</w:t>
+      </w:r>
+      <w:r>
+        <w:rPr>
+          <w:lang w:val="en-US"/>
+        </w:rPr>
+        <w:t>.</w:t>
+      </w:r>
+    </w:p>
+    <w:p>
+      <w:pPr>
+        <w:numPr>
+          <w:ilvl w:val="0"/>
+          <w:numId w:val="16"/>
+        </w:numPr>
+        <w:rPr>
+          <w:lang w:val="en-US"/>
+        </w:rPr>
+      </w:pPr>
+      <w:r>
+        <w:rPr>
+          <w:b/>
+          <w:bCs/>
+          <w:lang w:val="en-US"/>
+        </w:rPr>
+        <w:t>Add the Bot to Your Group:</w:t>
+      </w:r>
+    </w:p>
+    <w:p>
+      <w:pPr>
+        <w:numPr>
+          <w:ilvl w:val="1"/>
+          <w:numId w:val="16"/>
+        </w:numPr>
+        <w:rPr>
+          <w:lang w:val="en-US"/>
+        </w:rPr>
+      </w:pPr>
+      <w:r>
+        <w:rPr>
+          <w:lang w:val="en-US"/>
+        </w:rPr>
+        <w:t>Once you find the bot, click on it.</w:t>
+      </w:r>
+    </w:p>
+    <w:p>
+      <w:pPr>
+        <w:numPr>
+          <w:ilvl w:val="1"/>
+          <w:numId w:val="16"/>
+        </w:numPr>
+        <w:rPr>
+          <w:lang w:val="en-US"/>
+        </w:rPr>
+      </w:pPr>
+      <w:r>
+        <w:rPr>
+          <w:lang w:val="en-US"/>
+        </w:rPr>
+        <w:t>Choose the "Add to Group" option and select the group you just created.</w:t>
+      </w:r>
+    </w:p>
+    <w:p>
+      <w:pPr>
+        <w:numPr>
+          <w:ilvl w:val="0"/>
+          <w:numId w:val="16"/>
+        </w:numPr>
+      </w:pPr>
+      <w:r>
+        <w:rPr>
+          <w:b/>
+          <w:bCs/>
+        </w:rPr>
+        <w:t>Give the Bot Permissions:</w:t>
+      </w:r>
+    </w:p>
+    <w:p>
+      <w:pPr>
+        <w:numPr>
+          <w:ilvl w:val="1"/>
+          <w:numId w:val="16"/>
+        </w:numPr>
+        <w:rPr>
+          <w:lang w:val="en-US"/>
+        </w:rPr>
+      </w:pPr>
+      <w:r>
+        <w:rPr>
+          <w:lang w:val="en-US"/>
+        </w:rPr>
+        <w:t>Make sure the bot has permission to send messages, photos, and other media. To do this, go to your group settings, find the bot, and ensure it has the necessary permissions.</w:t>
+      </w:r>
+    </w:p>
+    <w:p>
+      <w:pPr>
+        <w:rPr>
+          <w:b/>
+          <w:bCs/>
+          <w:lang w:val="en-US"/>
+        </w:rPr>
+      </w:pPr>
+      <w:r>
+        <w:rPr>
+          <w:b/>
+          <w:bCs/>
+          <w:lang w:val="en-US"/>
+        </w:rPr>
+        <w:t>Step 3: Set Up the Bot to Send Messages</w:t>
+      </w:r>
+    </w:p>
+    <w:p>
+      <w:pPr>
+        <w:numPr>
+          <w:ilvl w:val="0"/>
+          <w:numId w:val="17"/>
         </w:numPr>
       </w:pPr>
       <w:r>
@@ -121,669 +401,984 @@
       <w:pPr>
         <w:numPr>
           <w:ilvl w:val="1"/>
-          <w:numId w:val="1"/>
-        </w:numPr>
-        <w:rPr>
-          <w:lang w:val="en-US"/>
-        </w:rPr>
-      </w:pPr>
-      <w:r>
-        <w:rPr>
-          <w:lang w:val="en-US"/>
-        </w:rPr>
-        <w:t>Type the command /start to begin interacting with the bot.</w:t>
+          <w:numId w:val="17"/>
+        </w:numPr>
+        <w:rPr>
+          <w:lang w:val="en-US"/>
+        </w:rPr>
+      </w:pPr>
+      <w:r>
+        <w:rPr>
+          <w:lang w:val="en-US"/>
+        </w:rPr>
+        <w:t>In your Telegram group, type /start and press send.</w:t>
       </w:r>
     </w:p>
     <w:p>
       <w:pPr>
         <w:numPr>
           <w:ilvl w:val="1"/>
-          <w:numId w:val="1"/>
-        </w:numPr>
-        <w:rPr>
-          <w:lang w:val="en-US"/>
-        </w:rPr>
-      </w:pPr>
-      <w:r>
-        <w:rPr>
-          <w:lang w:val="en-US"/>
-        </w:rPr>
-        <w:t>The bot will respond with a welcome message explaining its functionalities.</w:t>
-      </w:r>
-    </w:p>
-    <w:p>
-      <w:pPr>
-        <w:rPr>
-          <w:b/>
-          <w:bCs/>
-          <w:lang w:val="en-US"/>
-        </w:rPr>
-      </w:pPr>
-      <w:r>
-        <w:rPr>
-          <w:b/>
-          <w:bCs/>
-          <w:lang w:val="en-US"/>
-        </w:rPr>
-        <w:t>Step 2: Set the Message to Be Sent</w:t>
+          <w:numId w:val="17"/>
+        </w:numPr>
+        <w:rPr>
+          <w:lang w:val="en-US"/>
+        </w:rPr>
+      </w:pPr>
+      <w:r>
+        <w:rPr>
+          <w:lang w:val="en-US"/>
+        </w:rPr>
+        <w:t>The bot will respond with a welcome message explaining what it can do.</w:t>
       </w:r>
     </w:p>
     <w:p>
       <w:pPr>
         <w:numPr>
           <w:ilvl w:val="0"/>
-          <w:numId w:val="2"/>
-        </w:numPr>
-      </w:pPr>
-      <w:r>
-        <w:rPr>
-          <w:b/>
-          <w:bCs/>
-        </w:rPr>
-        <w:t>Send a Text Message:</w:t>
+          <w:numId w:val="17"/>
+        </w:numPr>
+        <w:rPr>
+          <w:lang w:val="en-US"/>
+        </w:rPr>
+      </w:pPr>
+      <w:r>
+        <w:rPr>
+          <w:b/>
+          <w:bCs/>
+          <w:lang w:val="en-US"/>
+        </w:rPr>
+        <w:t>Set the Message to Be Sent:</w:t>
       </w:r>
     </w:p>
     <w:p>
       <w:pPr>
         <w:numPr>
           <w:ilvl w:val="1"/>
-          <w:numId w:val="2"/>
-        </w:numPr>
-        <w:rPr>
-          <w:lang w:val="en-US"/>
-        </w:rPr>
-      </w:pPr>
-      <w:r>
-        <w:rPr>
-          <w:lang w:val="en-US"/>
-        </w:rPr>
-        <w:t>Use the command /set_message &lt;your message&gt;.</w:t>
+          <w:numId w:val="17"/>
+        </w:numPr>
+        <w:rPr>
+          <w:lang w:val="en-US"/>
+        </w:rPr>
+      </w:pPr>
+      <w:r>
+        <w:rPr>
+          <w:b/>
+          <w:bCs/>
+          <w:lang w:val="en-US"/>
+        </w:rPr>
+        <w:t>To Send a Text Message:</w:t>
+      </w:r>
+    </w:p>
+    <w:p>
+      <w:pPr>
+        <w:numPr>
+          <w:ilvl w:val="2"/>
+          <w:numId w:val="17"/>
+        </w:numPr>
+        <w:rPr>
+          <w:lang w:val="en-US"/>
+        </w:rPr>
+      </w:pPr>
+      <w:r>
+        <w:rPr>
+          <w:lang w:val="en-US"/>
+        </w:rPr>
+        <w:t>Type /set_message followed by your message.</w:t>
+      </w:r>
+    </w:p>
+    <w:p>
+      <w:pPr>
+        <w:numPr>
+          <w:ilvl w:val="2"/>
+          <w:numId w:val="17"/>
+        </w:numPr>
+        <w:rPr>
+          <w:lang w:val="en-US"/>
+        </w:rPr>
+      </w:pPr>
+      <w:r>
+        <w:rPr>
+          <w:lang w:val="en-US"/>
+        </w:rPr>
+        <w:t>Example: /set_message Hello, everyone! This is an automated message.</w:t>
+      </w:r>
+    </w:p>
+    <w:p>
+      <w:pPr>
+        <w:numPr>
+          <w:ilvl w:val="2"/>
+          <w:numId w:val="17"/>
+        </w:numPr>
+        <w:rPr>
+          <w:lang w:val="en-US"/>
+        </w:rPr>
+      </w:pPr>
+      <w:r>
+        <w:rPr>
+          <w:lang w:val="en-US"/>
+        </w:rPr>
+        <w:t>This command tells the bot what text to send.</w:t>
       </w:r>
     </w:p>
     <w:p>
       <w:pPr>
         <w:numPr>
           <w:ilvl w:val="1"/>
-          <w:numId w:val="2"/>
-        </w:numPr>
-        <w:rPr>
-          <w:lang w:val="en-US"/>
-        </w:rPr>
-      </w:pPr>
-      <w:r>
-        <w:rPr>
-          <w:lang w:val="en-US"/>
-        </w:rPr>
-        <w:t>Example: /set_message Hello, this is an automated message!</w:t>
+          <w:numId w:val="17"/>
+        </w:numPr>
+        <w:rPr>
+          <w:lang w:val="en-US"/>
+        </w:rPr>
+      </w:pPr>
+      <w:r>
+        <w:rPr>
+          <w:b/>
+          <w:bCs/>
+          <w:lang w:val="en-US"/>
+        </w:rPr>
+        <w:lastRenderedPageBreak/>
+        <w:t>To Send a Message with an Image:</w:t>
+      </w:r>
+    </w:p>
+    <w:p>
+      <w:pPr>
+        <w:numPr>
+          <w:ilvl w:val="2"/>
+          <w:numId w:val="17"/>
+        </w:numPr>
+        <w:rPr>
+          <w:lang w:val="en-US"/>
+        </w:rPr>
+      </w:pPr>
+      <w:r>
+        <w:rPr>
+          <w:lang w:val="en-US"/>
+        </w:rPr>
+        <w:t>Send an image directly to the group.</w:t>
+      </w:r>
+    </w:p>
+    <w:p>
+      <w:pPr>
+        <w:numPr>
+          <w:ilvl w:val="2"/>
+          <w:numId w:val="17"/>
+        </w:numPr>
+        <w:rPr>
+          <w:lang w:val="en-US"/>
+        </w:rPr>
+      </w:pPr>
+      <w:r>
+        <w:rPr>
+          <w:lang w:val="en-US"/>
+        </w:rPr>
+        <w:t>In the caption (the text that goes with the image), type /set_message followed by your message.</w:t>
+      </w:r>
+    </w:p>
+    <w:p>
+      <w:pPr>
+        <w:numPr>
+          <w:ilvl w:val="2"/>
+          <w:numId w:val="17"/>
+        </w:numPr>
+      </w:pPr>
+      <w:r>
+        <w:t>Example:</w:t>
+      </w:r>
+    </w:p>
+    <w:p>
+      <w:pPr>
+        <w:numPr>
+          <w:ilvl w:val="3"/>
+          <w:numId w:val="17"/>
+        </w:numPr>
+      </w:pPr>
+      <w:r>
+        <w:t>Attach the image.</w:t>
+      </w:r>
+    </w:p>
+    <w:p>
+      <w:pPr>
+        <w:numPr>
+          <w:ilvl w:val="3"/>
+          <w:numId w:val="17"/>
+        </w:numPr>
+        <w:rPr>
+          <w:lang w:val="en-US"/>
+        </w:rPr>
+      </w:pPr>
+      <w:r>
+        <w:rPr>
+          <w:lang w:val="en-US"/>
+        </w:rPr>
+        <w:t>In the caption, type /set_message Check out this photo!.</w:t>
+      </w:r>
+    </w:p>
+    <w:p>
+      <w:pPr>
+        <w:numPr>
+          <w:ilvl w:val="3"/>
+          <w:numId w:val="17"/>
+        </w:numPr>
+      </w:pPr>
+      <w:r>
+        <w:t>Send the image.</w:t>
+      </w:r>
+    </w:p>
+    <w:p>
+      <w:pPr>
+        <w:numPr>
+          <w:ilvl w:val="2"/>
+          <w:numId w:val="17"/>
+        </w:numPr>
+        <w:rPr>
+          <w:lang w:val="en-US"/>
+        </w:rPr>
+      </w:pPr>
+      <w:r>
+        <w:rPr>
+          <w:lang w:val="en-US"/>
+        </w:rPr>
+        <w:t>The bot will store this image and message to be sent automatically.</w:t>
+      </w:r>
+    </w:p>
+    <w:p>
+      <w:pPr>
+        <w:rPr>
+          <w:b/>
+          <w:bCs/>
+          <w:lang w:val="en-US"/>
+        </w:rPr>
+      </w:pPr>
+      <w:r>
+        <w:rPr>
+          <w:b/>
+          <w:bCs/>
+          <w:lang w:val="en-US"/>
+        </w:rPr>
+        <w:t>Step 4: Set How Often You Want the Message Sent</w:t>
+      </w:r>
+    </w:p>
+    <w:p>
+      <w:pPr>
+        <w:numPr>
+          <w:ilvl w:val="0"/>
+          <w:numId w:val="18"/>
+        </w:numPr>
+      </w:pPr>
+      <w:r>
+        <w:rPr>
+          <w:b/>
+          <w:bCs/>
+        </w:rPr>
+        <w:t>Define the Sending Interval:</w:t>
       </w:r>
     </w:p>
     <w:p>
       <w:pPr>
         <w:numPr>
           <w:ilvl w:val="1"/>
-          <w:numId w:val="2"/>
-        </w:numPr>
-        <w:rPr>
-          <w:lang w:val="en-US"/>
-        </w:rPr>
-      </w:pPr>
-      <w:r>
-        <w:rPr>
-          <w:lang w:val="en-US"/>
-        </w:rPr>
-        <w:t>This command sets the message that will be sent automatically.</w:t>
+          <w:numId w:val="18"/>
+        </w:numPr>
+        <w:rPr>
+          <w:lang w:val="en-US"/>
+        </w:rPr>
+      </w:pPr>
+      <w:r>
+        <w:rPr>
+          <w:lang w:val="en-US"/>
+        </w:rPr>
+        <w:t>Type /set_interval followed by the number of minutes between messages.</w:t>
+      </w:r>
+    </w:p>
+    <w:p>
+      <w:pPr>
+        <w:numPr>
+          <w:ilvl w:val="1"/>
+          <w:numId w:val="18"/>
+        </w:numPr>
+      </w:pPr>
+      <w:r>
+        <w:t>Example: /set_interval 60</w:t>
+      </w:r>
+    </w:p>
+    <w:p>
+      <w:pPr>
+        <w:numPr>
+          <w:ilvl w:val="1"/>
+          <w:numId w:val="18"/>
+        </w:numPr>
+        <w:rPr>
+          <w:lang w:val="en-US"/>
+        </w:rPr>
+      </w:pPr>
+      <w:r>
+        <w:rPr>
+          <w:lang w:val="en-US"/>
+        </w:rPr>
+        <w:t>This tells the bot to send the message every 60 minutes (1 hour).</w:t>
+      </w:r>
+    </w:p>
+    <w:p>
+      <w:pPr>
+        <w:rPr>
+          <w:b/>
+          <w:bCs/>
+        </w:rPr>
+      </w:pPr>
+      <w:r>
+        <w:rPr>
+          <w:b/>
+          <w:bCs/>
+        </w:rPr>
+        <w:t>Step 5: Start the Automated Messages</w:t>
       </w:r>
     </w:p>
     <w:p>
       <w:pPr>
         <w:numPr>
           <w:ilvl w:val="0"/>
-          <w:numId w:val="2"/>
-        </w:numPr>
-        <w:rPr>
-          <w:lang w:val="en-US"/>
-        </w:rPr>
-      </w:pPr>
-      <w:r>
-        <w:rPr>
-          <w:b/>
-          <w:bCs/>
-          <w:lang w:val="en-US"/>
-        </w:rPr>
-        <w:t>Send a Message with an Image:</w:t>
+          <w:numId w:val="19"/>
+        </w:numPr>
+      </w:pPr>
+      <w:r>
+        <w:rPr>
+          <w:b/>
+          <w:bCs/>
+        </w:rPr>
+        <w:t>Schedule the Messages:</w:t>
       </w:r>
     </w:p>
     <w:p>
       <w:pPr>
         <w:numPr>
           <w:ilvl w:val="1"/>
-          <w:numId w:val="2"/>
-        </w:numPr>
-        <w:rPr>
-          <w:lang w:val="en-US"/>
-        </w:rPr>
-      </w:pPr>
-      <w:r>
-        <w:rPr>
-          <w:lang w:val="en-US"/>
-        </w:rPr>
-        <w:t>Send an image directly to the bot with a caption.</w:t>
+          <w:numId w:val="19"/>
+        </w:numPr>
+        <w:rPr>
+          <w:lang w:val="en-US"/>
+        </w:rPr>
+      </w:pPr>
+      <w:r>
+        <w:rPr>
+          <w:lang w:val="en-US"/>
+        </w:rPr>
+        <w:t>Type /schedule_message and send it.</w:t>
       </w:r>
     </w:p>
     <w:p>
       <w:pPr>
         <w:numPr>
           <w:ilvl w:val="1"/>
-          <w:numId w:val="2"/>
-        </w:numPr>
-      </w:pPr>
-      <w:r>
-        <w:t>Example:</w:t>
-      </w:r>
-    </w:p>
-    <w:p>
-      <w:pPr>
-        <w:numPr>
-          <w:ilvl w:val="2"/>
-          <w:numId w:val="2"/>
-        </w:numPr>
-      </w:pPr>
-      <w:r>
-        <w:t>Attach the image.</w:t>
-      </w:r>
-    </w:p>
-    <w:p>
-      <w:pPr>
-        <w:numPr>
-          <w:ilvl w:val="2"/>
-          <w:numId w:val="2"/>
-        </w:numPr>
-        <w:rPr>
-          <w:lang w:val="en-US"/>
-        </w:rPr>
-      </w:pPr>
-      <w:r>
-        <w:rPr>
-          <w:lang w:val="en-US"/>
-        </w:rPr>
-        <w:t>In the caption, type /set_message &lt;your message&gt;.</w:t>
-      </w:r>
-    </w:p>
-    <w:p>
-      <w:pPr>
-        <w:numPr>
-          <w:ilvl w:val="2"/>
-          <w:numId w:val="2"/>
-        </w:numPr>
-      </w:pPr>
-      <w:r>
-        <w:t>Send the message.</w:t>
+          <w:numId w:val="19"/>
+        </w:numPr>
+        <w:rPr>
+          <w:lang w:val="en-US"/>
+        </w:rPr>
+      </w:pPr>
+      <w:r>
+        <w:rPr>
+          <w:lang w:val="en-US"/>
+        </w:rPr>
+        <w:t>The bot will immediately send the first message and continue sending it at the interval you set (every 60 minutes, for example).</w:t>
+      </w:r>
+    </w:p>
+    <w:p>
+      <w:pPr>
+        <w:rPr>
+          <w:b/>
+          <w:bCs/>
+          <w:lang w:val="en-US"/>
+        </w:rPr>
+      </w:pPr>
+      <w:r>
+        <w:rPr>
+          <w:b/>
+          <w:bCs/>
+          <w:lang w:val="en-US"/>
+        </w:rPr>
+        <w:t>Step 6: Add Members to Your Group</w:t>
+      </w:r>
+    </w:p>
+    <w:p>
+      <w:pPr>
+        <w:numPr>
+          <w:ilvl w:val="0"/>
+          <w:numId w:val="20"/>
+        </w:numPr>
+      </w:pPr>
+      <w:r>
+        <w:rPr>
+          <w:b/>
+          <w:bCs/>
+        </w:rPr>
+        <w:t>Invite Group Members:</w:t>
       </w:r>
     </w:p>
     <w:p>
       <w:pPr>
         <w:numPr>
           <w:ilvl w:val="1"/>
-          <w:numId w:val="2"/>
-        </w:numPr>
-        <w:rPr>
-          <w:lang w:val="en-US"/>
-        </w:rPr>
-      </w:pPr>
-      <w:r>
-        <w:rPr>
-          <w:lang w:val="en-US"/>
-        </w:rPr>
-        <w:t>The bot will store the image and the message to be sent at regular intervals.</w:t>
-      </w:r>
-    </w:p>
-    <w:p>
-      <w:pPr>
-        <w:rPr>
-          <w:b/>
-          <w:bCs/>
-        </w:rPr>
-      </w:pPr>
-      <w:r>
-        <w:rPr>
-          <w:b/>
-          <w:bCs/>
-        </w:rPr>
-        <w:t>Step 3: Set the Sending Interval</w:t>
+          <w:numId w:val="20"/>
+        </w:numPr>
+        <w:rPr>
+          <w:lang w:val="en-US"/>
+        </w:rPr>
+      </w:pPr>
+      <w:r>
+        <w:rPr>
+          <w:lang w:val="en-US"/>
+        </w:rPr>
+        <w:t>Now that the bot is configured, add members to your group.</w:t>
+      </w:r>
+    </w:p>
+    <w:p>
+      <w:pPr>
+        <w:numPr>
+          <w:ilvl w:val="1"/>
+          <w:numId w:val="20"/>
+        </w:numPr>
+        <w:rPr>
+          <w:lang w:val="en-US"/>
+        </w:rPr>
+      </w:pPr>
+      <w:r>
+        <w:rPr>
+          <w:lang w:val="en-US"/>
+        </w:rPr>
+        <w:t>Click on "Add Members" in your group settings and select the people you want to invite.</w:t>
+      </w:r>
+    </w:p>
+    <w:p>
+      <w:pPr>
+        <w:rPr>
+          <w:b/>
+          <w:bCs/>
+          <w:lang w:val="en-US"/>
+        </w:rPr>
+      </w:pPr>
+      <w:r>
+        <w:rPr>
+          <w:b/>
+          <w:bCs/>
+          <w:lang w:val="en-US"/>
+        </w:rPr>
+        <w:t>Step 7: Stop Automated Messages (If Needed)</w:t>
       </w:r>
     </w:p>
     <w:p>
       <w:pPr>
         <w:numPr>
           <w:ilvl w:val="0"/>
-          <w:numId w:val="3"/>
-        </w:numPr>
-      </w:pPr>
-      <w:r>
-        <w:rPr>
-          <w:b/>
-          <w:bCs/>
-        </w:rPr>
-        <w:t>Define the Interval:</w:t>
+          <w:numId w:val="21"/>
+        </w:numPr>
+      </w:pPr>
+      <w:r>
+        <w:rPr>
+          <w:b/>
+          <w:bCs/>
+        </w:rPr>
+        <w:t>Stop the Messages:</w:t>
       </w:r>
     </w:p>
     <w:p>
       <w:pPr>
         <w:numPr>
           <w:ilvl w:val="1"/>
-          <w:numId w:val="3"/>
-        </w:numPr>
-        <w:rPr>
-          <w:lang w:val="en-US"/>
-        </w:rPr>
-      </w:pPr>
-      <w:r>
-        <w:rPr>
-          <w:lang w:val="en-US"/>
-        </w:rPr>
-        <w:t>Use the command /set_interval &lt;minutes&gt;.</w:t>
+          <w:numId w:val="21"/>
+        </w:numPr>
+        <w:rPr>
+          <w:lang w:val="en-US"/>
+        </w:rPr>
+      </w:pPr>
+      <w:r>
+        <w:rPr>
+          <w:lang w:val="en-US"/>
+        </w:rPr>
+        <w:t>If you ever want to stop the bot from sending messages, type /stop_message and send it.</w:t>
       </w:r>
     </w:p>
     <w:p>
       <w:pPr>
         <w:numPr>
           <w:ilvl w:val="1"/>
-          <w:numId w:val="3"/>
-        </w:numPr>
-      </w:pPr>
-      <w:r>
-        <w:t>Example: /set_interval 5</w:t>
+          <w:numId w:val="21"/>
+        </w:numPr>
+        <w:rPr>
+          <w:lang w:val="en-US"/>
+        </w:rPr>
+      </w:pPr>
+      <w:r>
+        <w:rPr>
+          <w:lang w:val="en-US"/>
+        </w:rPr>
+        <w:t>The bot will confirm that the messages have been stopped.</w:t>
+      </w:r>
+    </w:p>
+    <w:p>
+      <w:pPr>
+        <w:rPr>
+          <w:b/>
+          <w:bCs/>
+        </w:rPr>
+      </w:pPr>
+      <w:r>
+        <w:rPr>
+          <w:b/>
+          <w:bCs/>
+        </w:rPr>
+        <w:t>Important Information:</w:t>
+      </w:r>
+    </w:p>
+    <w:p>
+      <w:pPr>
+        <w:numPr>
+          <w:ilvl w:val="0"/>
+          <w:numId w:val="22"/>
+        </w:numPr>
+      </w:pPr>
+      <w:r>
+        <w:rPr>
+          <w:b/>
+          <w:bCs/>
+        </w:rPr>
+        <w:t>Types of Messages Supported:</w:t>
       </w:r>
     </w:p>
     <w:p>
       <w:pPr>
         <w:numPr>
           <w:ilvl w:val="1"/>
-          <w:numId w:val="3"/>
-        </w:numPr>
-        <w:rPr>
-          <w:lang w:val="en-US"/>
-        </w:rPr>
-      </w:pPr>
-      <w:r>
-        <w:rPr>
-          <w:lang w:val="en-US"/>
-        </w:rPr>
-        <w:t>This sets the interval for sending messages. In the example above, the bot will send the message every 5 minutes.</w:t>
-      </w:r>
-    </w:p>
-    <w:p>
-      <w:pPr>
-        <w:rPr>
-          <w:b/>
-          <w:bCs/>
-        </w:rPr>
-      </w:pPr>
-      <w:r>
-        <w:rPr>
-          <w:b/>
-          <w:bCs/>
-        </w:rPr>
-        <w:t>Step 4: Schedule the Automated Messages</w:t>
+          <w:numId w:val="22"/>
+        </w:numPr>
+        <w:rPr>
+          <w:lang w:val="en-US"/>
+        </w:rPr>
+      </w:pPr>
+      <w:r>
+        <w:rPr>
+          <w:lang w:val="en-US"/>
+        </w:rPr>
+        <w:t>The bot can send text messages, images (with or without captions), and other media files.</w:t>
       </w:r>
     </w:p>
     <w:p>
       <w:pPr>
         <w:numPr>
           <w:ilvl w:val="0"/>
-          <w:numId w:val="4"/>
-        </w:numPr>
-      </w:pPr>
-      <w:r>
-        <w:rPr>
-          <w:b/>
-          <w:bCs/>
-        </w:rPr>
-        <w:t>Start Automated Messaging:</w:t>
+          <w:numId w:val="22"/>
+        </w:numPr>
+        <w:rPr>
+          <w:lang w:val="en-US"/>
+        </w:rPr>
+      </w:pPr>
+      <w:r>
+        <w:rPr>
+          <w:b/>
+          <w:bCs/>
+          <w:lang w:val="en-US"/>
+        </w:rPr>
+        <w:lastRenderedPageBreak/>
+        <w:t>Changing the Message or Interval:</w:t>
       </w:r>
     </w:p>
     <w:p>
       <w:pPr>
         <w:numPr>
           <w:ilvl w:val="1"/>
-          <w:numId w:val="4"/>
-        </w:numPr>
-        <w:rPr>
-          <w:lang w:val="en-US"/>
-        </w:rPr>
-      </w:pPr>
-      <w:r>
-        <w:rPr>
-          <w:lang w:val="en-US"/>
-        </w:rPr>
-        <w:t>Use the command /schedule_message to start sending the scheduled messages.</w:t>
+          <w:numId w:val="22"/>
+        </w:numPr>
+      </w:pPr>
+      <w:r>
+        <w:rPr>
+          <w:lang w:val="en-US"/>
+        </w:rPr>
+        <w:t xml:space="preserve">You can change the message or how often it is sent at any time. </w:t>
+      </w:r>
+      <w:r>
+        <w:t>Just repeat Steps 3 or 4.</w:t>
+      </w:r>
+    </w:p>
+    <w:p>
+      <w:pPr>
+        <w:numPr>
+          <w:ilvl w:val="0"/>
+          <w:numId w:val="22"/>
+        </w:numPr>
+        <w:rPr>
+          <w:lang w:val="en-US"/>
+        </w:rPr>
+      </w:pPr>
+      <w:r>
+        <w:rPr>
+          <w:b/>
+          <w:bCs/>
+          <w:lang w:val="en-US"/>
+        </w:rPr>
+        <w:t>Make Sure the Bot Has Permissions:</w:t>
       </w:r>
     </w:p>
     <w:p>
       <w:pPr>
         <w:numPr>
           <w:ilvl w:val="1"/>
-          <w:numId w:val="4"/>
-        </w:numPr>
-        <w:rPr>
-          <w:lang w:val="en-US"/>
-        </w:rPr>
-      </w:pPr>
-      <w:r>
-        <w:rPr>
-          <w:lang w:val="en-US"/>
-        </w:rPr>
-        <w:lastRenderedPageBreak/>
-        <w:t>The bot will immediately send the first message and then continue sending at the defined intervals.</w:t>
-      </w:r>
-    </w:p>
-    <w:p>
-      <w:pPr>
-        <w:rPr>
-          <w:b/>
-          <w:bCs/>
-        </w:rPr>
-      </w:pPr>
-      <w:r>
-        <w:rPr>
-          <w:b/>
-          <w:bCs/>
-        </w:rPr>
-        <w:t>Step 5: Stop Automated Messages</w:t>
+          <w:numId w:val="22"/>
+        </w:numPr>
+        <w:rPr>
+          <w:lang w:val="en-US"/>
+        </w:rPr>
+      </w:pPr>
+      <w:r>
+        <w:rPr>
+          <w:lang w:val="en-US"/>
+        </w:rPr>
+        <w:t>Always check that the bot has the correct permissions to send messages and media in the group.</w:t>
+      </w:r>
+    </w:p>
+    <w:p>
+      <w:pPr>
+        <w:rPr>
+          <w:b/>
+          <w:bCs/>
+          <w:lang w:val="en-US"/>
+        </w:rPr>
+      </w:pPr>
+      <w:r>
+        <w:rPr>
+          <w:b/>
+          <w:bCs/>
+          <w:lang w:val="en-US"/>
+        </w:rPr>
+        <w:t>Example of How to Use the Bot:</w:t>
       </w:r>
     </w:p>
     <w:p>
       <w:pPr>
         <w:numPr>
           <w:ilvl w:val="0"/>
-          <w:numId w:val="5"/>
-        </w:numPr>
-      </w:pPr>
-      <w:r>
-        <w:rPr>
-          <w:b/>
-          <w:bCs/>
-        </w:rPr>
-        <w:t>Stop the Messaging:</w:t>
-      </w:r>
-    </w:p>
-    <w:p>
-      <w:pPr>
-        <w:numPr>
-          <w:ilvl w:val="1"/>
-          <w:numId w:val="5"/>
-        </w:numPr>
-        <w:rPr>
-          <w:lang w:val="en-US"/>
-        </w:rPr>
-      </w:pPr>
-      <w:r>
-        <w:rPr>
-          <w:lang w:val="en-US"/>
-        </w:rPr>
-        <w:t>Use the command /stop_message.</w:t>
-      </w:r>
-    </w:p>
-    <w:p>
-      <w:pPr>
-        <w:numPr>
-          <w:ilvl w:val="1"/>
-          <w:numId w:val="5"/>
-        </w:numPr>
-        <w:rPr>
-          <w:lang w:val="en-US"/>
-        </w:rPr>
-      </w:pPr>
-      <w:r>
-        <w:rPr>
-          <w:lang w:val="en-US"/>
-        </w:rPr>
-        <w:t>This stops all scheduled messages. The bot will confirm that the automated messages have been stopped.</w:t>
-      </w:r>
-    </w:p>
-    <w:p>
-      <w:pPr>
-        <w:rPr>
-          <w:b/>
-          <w:bCs/>
-        </w:rPr>
-      </w:pPr>
-      <w:r>
-        <w:rPr>
-          <w:b/>
-          <w:bCs/>
-        </w:rPr>
-        <w:t>Important Notes:</w:t>
+          <w:numId w:val="23"/>
+        </w:numPr>
+        <w:rPr>
+          <w:lang w:val="en-US"/>
+        </w:rPr>
+      </w:pPr>
+      <w:r>
+        <w:rPr>
+          <w:b/>
+          <w:bCs/>
+          <w:lang w:val="en-US"/>
+        </w:rPr>
+        <w:t>Create a new group</w:t>
+      </w:r>
+      <w:r>
+        <w:rPr>
+          <w:lang w:val="en-US"/>
+        </w:rPr>
+        <w:t xml:space="preserve"> called "Project Updates."</w:t>
       </w:r>
     </w:p>
     <w:p>
       <w:pPr>
         <w:numPr>
           <w:ilvl w:val="0"/>
-          <w:numId w:val="6"/>
-        </w:numPr>
-      </w:pPr>
-      <w:r>
-        <w:rPr>
-          <w:b/>
-          <w:bCs/>
-        </w:rPr>
-        <w:t>Message Types Supported:</w:t>
-      </w:r>
-    </w:p>
-    <w:p>
-      <w:pPr>
-        <w:numPr>
-          <w:ilvl w:val="1"/>
-          <w:numId w:val="6"/>
-        </w:numPr>
-        <w:rPr>
-          <w:lang w:val="en-US"/>
-        </w:rPr>
-      </w:pPr>
-      <w:r>
-        <w:rPr>
-          <w:lang w:val="en-US"/>
-        </w:rPr>
-        <w:t>The bot can send text messages, images (with or without captions), and other media files.</w:t>
+          <w:numId w:val="23"/>
+        </w:numPr>
+        <w:rPr>
+          <w:lang w:val="en-US"/>
+        </w:rPr>
+      </w:pPr>
+      <w:r>
+        <w:rPr>
+          <w:b/>
+          <w:bCs/>
+          <w:lang w:val="en-US"/>
+        </w:rPr>
+        <w:t>Add the bot</w:t>
+      </w:r>
+      <w:r>
+        <w:rPr>
+          <w:lang w:val="en-US"/>
+        </w:rPr>
+        <w:t xml:space="preserve"> to the group.</w:t>
       </w:r>
     </w:p>
     <w:p>
       <w:pPr>
         <w:numPr>
           <w:ilvl w:val="0"/>
-          <w:numId w:val="6"/>
-        </w:numPr>
-        <w:rPr>
-          <w:lang w:val="en-US"/>
-        </w:rPr>
-      </w:pPr>
-      <w:r>
-        <w:rPr>
-          <w:b/>
-          <w:bCs/>
-          <w:lang w:val="en-US"/>
-        </w:rPr>
-        <w:t>Modify the Message or Interval:</w:t>
-      </w:r>
-    </w:p>
-    <w:p>
-      <w:pPr>
-        <w:numPr>
-          <w:ilvl w:val="1"/>
-          <w:numId w:val="6"/>
-        </w:numPr>
-        <w:rPr>
-          <w:lang w:val="en-US"/>
-        </w:rPr>
-      </w:pPr>
-      <w:r>
-        <w:rPr>
-          <w:lang w:val="en-US"/>
-        </w:rPr>
-        <w:t>You can change the message or the interval at any time by repeating steps 2 or 3.</w:t>
+          <w:numId w:val="23"/>
+        </w:numPr>
+        <w:rPr>
+          <w:lang w:val="en-US"/>
+        </w:rPr>
+      </w:pPr>
+      <w:r>
+        <w:rPr>
+          <w:b/>
+          <w:bCs/>
+          <w:lang w:val="en-US"/>
+        </w:rPr>
+        <w:t>Initialize the bot</w:t>
+      </w:r>
+      <w:r>
+        <w:rPr>
+          <w:lang w:val="en-US"/>
+        </w:rPr>
+        <w:t xml:space="preserve"> by typing /start.</w:t>
       </w:r>
     </w:p>
     <w:p>
       <w:pPr>
         <w:numPr>
           <w:ilvl w:val="0"/>
-          <w:numId w:val="6"/>
-        </w:numPr>
-        <w:rPr>
-          <w:lang w:val="en-US"/>
-        </w:rPr>
-      </w:pPr>
-      <w:r>
-        <w:rPr>
-          <w:b/>
-          <w:bCs/>
-          <w:lang w:val="en-US"/>
-        </w:rPr>
-        <w:t>Ensure the Bot Has Permissions:</w:t>
-      </w:r>
-    </w:p>
-    <w:p>
-      <w:pPr>
-        <w:numPr>
-          <w:ilvl w:val="1"/>
-          <w:numId w:val="6"/>
-        </w:numPr>
-        <w:rPr>
-          <w:lang w:val="en-US"/>
-        </w:rPr>
-      </w:pPr>
-      <w:r>
-        <w:rPr>
-          <w:lang w:val="en-US"/>
-        </w:rPr>
-        <w:t>Make sure the bot has the appropriate permissions in the group to send messages and media.</w:t>
-      </w:r>
-    </w:p>
-    <w:p>
-      <w:pPr>
-        <w:rPr>
-          <w:b/>
-          <w:bCs/>
-        </w:rPr>
-      </w:pPr>
-      <w:r>
-        <w:rPr>
-          <w:b/>
-          <w:bCs/>
-        </w:rPr>
-        <w:t>Example Workflow:</w:t>
+          <w:numId w:val="23"/>
+        </w:numPr>
+        <w:rPr>
+          <w:lang w:val="en-US"/>
+        </w:rPr>
+      </w:pPr>
+      <w:r>
+        <w:rPr>
+          <w:b/>
+          <w:bCs/>
+          <w:lang w:val="en-US"/>
+        </w:rPr>
+        <w:t>Set a message</w:t>
+      </w:r>
+      <w:r>
+        <w:rPr>
+          <w:lang w:val="en-US"/>
+        </w:rPr>
+        <w:t>: /set_message Hello, team! This is a daily reminder.</w:t>
       </w:r>
     </w:p>
     <w:p>
       <w:pPr>
         <w:numPr>
           <w:ilvl w:val="0"/>
-          <w:numId w:val="7"/>
-        </w:numPr>
-      </w:pPr>
-      <w:r>
-        <w:t>/start — Initialize the bot.</w:t>
+          <w:numId w:val="23"/>
+        </w:numPr>
+        <w:rPr>
+          <w:lang w:val="en-US"/>
+        </w:rPr>
+      </w:pPr>
+      <w:r>
+        <w:rPr>
+          <w:b/>
+          <w:bCs/>
+          <w:lang w:val="en-US"/>
+        </w:rPr>
+        <w:t>Attach an image</w:t>
+      </w:r>
+      <w:r>
+        <w:rPr>
+          <w:lang w:val="en-US"/>
+        </w:rPr>
+        <w:t xml:space="preserve"> with the caption /set_message Weekly meeting agenda attached.</w:t>
       </w:r>
     </w:p>
     <w:p>
       <w:pPr>
         <w:numPr>
           <w:ilvl w:val="0"/>
-          <w:numId w:val="7"/>
-        </w:numPr>
-        <w:rPr>
-          <w:lang w:val="en-US"/>
-        </w:rPr>
-      </w:pPr>
-      <w:r>
-        <w:rPr>
-          <w:lang w:val="en-US"/>
-        </w:rPr>
-        <w:t>/set_message Hello, team! — Set a simple text message.</w:t>
+          <w:numId w:val="23"/>
+        </w:numPr>
+        <w:rPr>
+          <w:lang w:val="en-US"/>
+        </w:rPr>
+      </w:pPr>
+      <w:r>
+        <w:rPr>
+          <w:b/>
+          <w:bCs/>
+          <w:lang w:val="en-US"/>
+        </w:rPr>
+        <w:t>Set the interval</w:t>
+      </w:r>
+      <w:r>
+        <w:rPr>
+          <w:lang w:val="en-US"/>
+        </w:rPr>
+        <w:t xml:space="preserve"> to send the message every 24 hours: /set_interval 1440.</w:t>
       </w:r>
     </w:p>
     <w:p>
       <w:pPr>
         <w:numPr>
           <w:ilvl w:val="0"/>
-          <w:numId w:val="7"/>
-        </w:numPr>
-        <w:rPr>
-          <w:lang w:val="en-US"/>
-        </w:rPr>
-      </w:pPr>
-      <w:r>
-        <w:rPr>
-          <w:lang w:val="en-US"/>
-        </w:rPr>
-        <w:t>Send an image with the caption /set_message Weekly update attached. — Set an image message.</w:t>
+          <w:numId w:val="23"/>
+        </w:numPr>
+        <w:rPr>
+          <w:lang w:val="en-US"/>
+        </w:rPr>
+      </w:pPr>
+      <w:r>
+        <w:rPr>
+          <w:b/>
+          <w:bCs/>
+          <w:lang w:val="en-US"/>
+        </w:rPr>
+        <w:t>Start the automated messages</w:t>
+      </w:r>
+      <w:r>
+        <w:rPr>
+          <w:lang w:val="en-US"/>
+        </w:rPr>
+        <w:t>: /schedule_message.</w:t>
       </w:r>
     </w:p>
     <w:p>
       <w:pPr>
         <w:numPr>
           <w:ilvl w:val="0"/>
-          <w:numId w:val="7"/>
-        </w:numPr>
-        <w:rPr>
-          <w:lang w:val="en-US"/>
-        </w:rPr>
-      </w:pPr>
-      <w:r>
-        <w:rPr>
-          <w:lang w:val="en-US"/>
-        </w:rPr>
-        <w:t>/set_interval 10 — Set the interval to 10 minutes.</w:t>
+          <w:numId w:val="23"/>
+        </w:numPr>
+        <w:rPr>
+          <w:lang w:val="en-US"/>
+        </w:rPr>
+      </w:pPr>
+      <w:r>
+        <w:rPr>
+          <w:b/>
+          <w:bCs/>
+          <w:lang w:val="en-US"/>
+        </w:rPr>
+        <w:t>Add your team members</w:t>
+      </w:r>
+      <w:r>
+        <w:rPr>
+          <w:lang w:val="en-US"/>
+        </w:rPr>
+        <w:t xml:space="preserve"> to the group.</w:t>
       </w:r>
     </w:p>
     <w:p>
       <w:pPr>
         <w:numPr>
           <w:ilvl w:val="0"/>
-          <w:numId w:val="7"/>
-        </w:numPr>
-        <w:rPr>
-          <w:lang w:val="en-US"/>
-        </w:rPr>
-      </w:pPr>
-      <w:r>
-        <w:rPr>
-          <w:lang w:val="en-US"/>
-        </w:rPr>
-        <w:t>/schedule_message — Start sending messages.</w:t>
-      </w:r>
-    </w:p>
-    <w:p>
-      <w:pPr>
-        <w:numPr>
-          <w:ilvl w:val="0"/>
-          <w:numId w:val="7"/>
-        </w:numPr>
-        <w:rPr>
-          <w:lang w:val="en-US"/>
-        </w:rPr>
-      </w:pPr>
-      <w:r>
-        <w:rPr>
-          <w:lang w:val="en-US"/>
-        </w:rPr>
-        <w:t>/stop_message — Stop sending messages.</w:t>
-      </w:r>
-    </w:p>
-    <w:p>
-      <w:pPr>
-        <w:rPr>
-          <w:b/>
-          <w:bCs/>
-          <w:lang w:val="en-US"/>
-        </w:rPr>
-      </w:pPr>
-      <w:r>
-        <w:rPr>
-          <w:b/>
-          <w:bCs/>
-          <w:lang w:val="en-US"/>
+          <w:numId w:val="23"/>
+        </w:numPr>
+        <w:rPr>
+          <w:lang w:val="en-US"/>
+        </w:rPr>
+      </w:pPr>
+      <w:r>
+        <w:rPr>
+          <w:lang w:val="en-US"/>
+        </w:rPr>
+        <w:t xml:space="preserve">If needed, </w:t>
+      </w:r>
+      <w:r>
+        <w:rPr>
+          <w:b/>
+          <w:bCs/>
+          <w:lang w:val="en-US"/>
+        </w:rPr>
+        <w:t>stop the messages</w:t>
+      </w:r>
+      <w:r>
+        <w:rPr>
+          <w:lang w:val="en-US"/>
+        </w:rPr>
+        <w:t>: /stop_message.</w:t>
+      </w:r>
+    </w:p>
+    <w:p>
+      <w:pPr>
+        <w:rPr>
+          <w:lang w:val="en-US"/>
+        </w:rPr>
+      </w:pPr>
+    </w:p>
+    <w:p>
+      <w:pPr>
+        <w:rPr>
+          <w:lang w:val="en-US"/>
+        </w:rPr>
+      </w:pPr>
+    </w:p>
+    <w:p>
+      <w:pPr>
+        <w:rPr>
+          <w:lang w:val="en-US"/>
+        </w:rPr>
+      </w:pPr>
+    </w:p>
+    <w:p>
+      <w:pPr>
+        <w:rPr>
+          <w:lang w:val="en-US"/>
+        </w:rPr>
+      </w:pPr>
+    </w:p>
+    <w:p>
+      <w:pPr>
+        <w:rPr>
+          <w:lang w:val="en-US"/>
+        </w:rPr>
+      </w:pPr>
+    </w:p>
+    <w:p>
+      <w:pPr>
+        <w:rPr>
+          <w:lang w:val="en-US"/>
+        </w:rPr>
+      </w:pPr>
+    </w:p>
+    <w:p>
+      <w:pPr>
+        <w:rPr>
+          <w:lang w:val="en-US"/>
+        </w:rPr>
+      </w:pPr>
+    </w:p>
+    <w:p>
+      <w:pPr>
+        <w:rPr>
+          <w:lang w:val="en-US"/>
+        </w:rPr>
+      </w:pPr>
+    </w:p>
+    <w:p>
+      <w:pPr>
+        <w:rPr>
+          <w:lang w:val="en-US"/>
+        </w:rPr>
+      </w:pPr>
+    </w:p>
+    <w:p>
+      <w:pPr>
+        <w:rPr>
+          <w:b/>
+          <w:bCs/>
+          <w:sz w:val="40"/>
+          <w:szCs w:val="40"/>
+          <w:lang w:val="it-IT"/>
+        </w:rPr>
+      </w:pPr>
+      <w:r>
+        <w:rPr>
+          <w:b/>
+          <w:bCs/>
+          <w:sz w:val="40"/>
+          <w:szCs w:val="40"/>
+          <w:lang w:val="it-IT"/>
+        </w:rPr>
+        <w:t>Alabanian</w:t>
+      </w:r>
+    </w:p>
+    <w:p>
+      <w:pPr>
+        <w:rPr>
+          <w:b/>
+          <w:bCs/>
+          <w:lang w:val="it-IT"/>
+        </w:rPr>
+      </w:pPr>
+      <w:r>
+        <w:rPr>
+          <w:b/>
+          <w:bCs/>
+          <w:lang w:val="it-IT"/>
         </w:rPr>
         <w:t>Si të përdorni Telegram Bot</w:t>
       </w:r>
@@ -854,6 +1449,7 @@
           <w:b/>
           <w:bCs/>
         </w:rPr>
+        <w:lastRenderedPageBreak/>
         <w:t>Inicializoni Bot-in:</w:t>
       </w:r>
     </w:p>
@@ -865,7 +1461,16 @@
         </w:numPr>
       </w:pPr>
       <w:r>
-        <w:t>Shkruani komandën /start për të filluar bashkëveprimin me bot-in.</w:t>
+        <w:t xml:space="preserve">Bot-Name: </w:t>
+      </w:r>
+      <w:r>
+        <w:rPr>
+          <w:b/>
+        </w:rPr>
+        <w:t>telegram_bot_DTZ</w:t>
+      </w:r>
+      <w:r>
+        <w:t xml:space="preserve"> </w:t>
       </w:r>
     </w:p>
     <w:p>
@@ -876,6 +1481,17 @@
         </w:numPr>
       </w:pPr>
       <w:r>
+        <w:t>Shkruani komandën /start për të filluar bashkëveprimin me bot-in.</w:t>
+      </w:r>
+    </w:p>
+    <w:p>
+      <w:pPr>
+        <w:numPr>
+          <w:ilvl w:val="1"/>
+          <w:numId w:val="8"/>
+        </w:numPr>
+      </w:pPr>
+      <w:r>
         <w:t>Bot-i do të përgjigjet me një mesazh mirëseardhjeje duke shpjeguar funksionalitetet e tij.</w:t>
       </w:r>
     </w:p>
@@ -891,7 +1507,6 @@
           <w:b/>
           <w:bCs/>
         </w:rPr>
-        <w:lastRenderedPageBreak/>
         <w:t>Hapi 2: Vendosni Mesazhin që të Dërgohet</w:t>
       </w:r>
     </w:p>
@@ -1200,6 +1815,7 @@
         </w:numPr>
       </w:pPr>
       <w:r>
+        <w:lastRenderedPageBreak/>
         <w:t>Kjo ndalon të gjitha mesazhet e planifikuara. Bot-i do të konfirmojë që mesazhet e automatizuara janë ndalur.</w:t>
       </w:r>
     </w:p>
@@ -1266,7 +1882,6 @@
           <w:b/>
           <w:bCs/>
         </w:rPr>
-        <w:lastRenderedPageBreak/>
         <w:t>Ndryshoni Mesazhin ose Intervalin:</w:t>
       </w:r>
     </w:p>
@@ -1588,6 +2203,123 @@
     </w:lvl>
   </w:abstractNum>
   <w:abstractNum w:abstractNumId="1" w15:restartNumberingAfterBreak="0">
+    <w:nsid w:val="01F538FC"/>
+    <w:multiLevelType w:val="multilevel"/>
+    <w:tmpl w:val="C6727CA4"/>
+    <w:lvl w:ilvl="0">
+      <w:start w:val="1"/>
+      <w:numFmt w:val="decimal"/>
+      <w:lvlText w:val="%1."/>
+      <w:lvlJc w:val="left"/>
+      <w:pPr>
+        <w:tabs>
+          <w:tab w:val="num" w:pos="720"/>
+        </w:tabs>
+        <w:ind w:left="720" w:hanging="360"/>
+      </w:pPr>
+    </w:lvl>
+    <w:lvl w:ilvl="1">
+      <w:start w:val="1"/>
+      <w:numFmt w:val="bullet"/>
+      <w:lvlText w:val="o"/>
+      <w:lvlJc w:val="left"/>
+      <w:pPr>
+        <w:tabs>
+          <w:tab w:val="num" w:pos="1440"/>
+        </w:tabs>
+        <w:ind w:left="1440" w:hanging="360"/>
+      </w:pPr>
+      <w:rPr>
+        <w:rFonts w:ascii="Courier New" w:hAnsi="Courier New" w:hint="default"/>
+        <w:sz w:val="20"/>
+      </w:rPr>
+    </w:lvl>
+    <w:lvl w:ilvl="2" w:tentative="1">
+      <w:start w:val="1"/>
+      <w:numFmt w:val="decimal"/>
+      <w:lvlText w:val="%3."/>
+      <w:lvlJc w:val="left"/>
+      <w:pPr>
+        <w:tabs>
+          <w:tab w:val="num" w:pos="2160"/>
+        </w:tabs>
+        <w:ind w:left="2160" w:hanging="360"/>
+      </w:pPr>
+    </w:lvl>
+    <w:lvl w:ilvl="3" w:tentative="1">
+      <w:start w:val="1"/>
+      <w:numFmt w:val="decimal"/>
+      <w:lvlText w:val="%4."/>
+      <w:lvlJc w:val="left"/>
+      <w:pPr>
+        <w:tabs>
+          <w:tab w:val="num" w:pos="2880"/>
+        </w:tabs>
+        <w:ind w:left="2880" w:hanging="360"/>
+      </w:pPr>
+    </w:lvl>
+    <w:lvl w:ilvl="4" w:tentative="1">
+      <w:start w:val="1"/>
+      <w:numFmt w:val="decimal"/>
+      <w:lvlText w:val="%5."/>
+      <w:lvlJc w:val="left"/>
+      <w:pPr>
+        <w:tabs>
+          <w:tab w:val="num" w:pos="3600"/>
+        </w:tabs>
+        <w:ind w:left="3600" w:hanging="360"/>
+      </w:pPr>
+    </w:lvl>
+    <w:lvl w:ilvl="5" w:tentative="1">
+      <w:start w:val="1"/>
+      <w:numFmt w:val="decimal"/>
+      <w:lvlText w:val="%6."/>
+      <w:lvlJc w:val="left"/>
+      <w:pPr>
+        <w:tabs>
+          <w:tab w:val="num" w:pos="4320"/>
+        </w:tabs>
+        <w:ind w:left="4320" w:hanging="360"/>
+      </w:pPr>
+    </w:lvl>
+    <w:lvl w:ilvl="6" w:tentative="1">
+      <w:start w:val="1"/>
+      <w:numFmt w:val="decimal"/>
+      <w:lvlText w:val="%7."/>
+      <w:lvlJc w:val="left"/>
+      <w:pPr>
+        <w:tabs>
+          <w:tab w:val="num" w:pos="5040"/>
+        </w:tabs>
+        <w:ind w:left="5040" w:hanging="360"/>
+      </w:pPr>
+    </w:lvl>
+    <w:lvl w:ilvl="7" w:tentative="1">
+      <w:start w:val="1"/>
+      <w:numFmt w:val="decimal"/>
+      <w:lvlText w:val="%8."/>
+      <w:lvlJc w:val="left"/>
+      <w:pPr>
+        <w:tabs>
+          <w:tab w:val="num" w:pos="5760"/>
+        </w:tabs>
+        <w:ind w:left="5760" w:hanging="360"/>
+      </w:pPr>
+    </w:lvl>
+    <w:lvl w:ilvl="8" w:tentative="1">
+      <w:start w:val="1"/>
+      <w:numFmt w:val="decimal"/>
+      <w:lvlText w:val="%9."/>
+      <w:lvlJc w:val="left"/>
+      <w:pPr>
+        <w:tabs>
+          <w:tab w:val="num" w:pos="6480"/>
+        </w:tabs>
+        <w:ind w:left="6480" w:hanging="360"/>
+      </w:pPr>
+    </w:lvl>
+  </w:abstractNum>
+  <w:abstractNum w:abstractNumId="2" w15:restartNumberingAfterBreak="0">
     <w:nsid w:val="06410918"/>
     <w:multiLevelType w:val="multilevel"/>
     <w:tmpl w:val="40F8DA42"/>
@@ -1736,7 +2468,7 @@
       </w:rPr>
     </w:lvl>
   </w:abstractNum>
-  <w:abstractNum w:abstractNumId="2" w15:restartNumberingAfterBreak="0">
+  <w:abstractNum w:abstractNumId="3" w15:restartNumberingAfterBreak="0">
     <w:nsid w:val="065C2DB7"/>
     <w:multiLevelType w:val="multilevel"/>
     <w:tmpl w:val="F72020DC"/>
@@ -1853,7 +2585,245 @@
       </w:pPr>
     </w:lvl>
   </w:abstractNum>
-  <w:abstractNum w:abstractNumId="3" w15:restartNumberingAfterBreak="0">
+  <w:abstractNum w:abstractNumId="4" w15:restartNumberingAfterBreak="0">
+    <w:nsid w:val="07626D2E"/>
+    <w:multiLevelType w:val="multilevel"/>
+    <w:tmpl w:val="7890C000"/>
+    <w:lvl w:ilvl="0">
+      <w:start w:val="1"/>
+      <w:numFmt w:val="decimal"/>
+      <w:lvlText w:val="%1."/>
+      <w:lvlJc w:val="left"/>
+      <w:pPr>
+        <w:tabs>
+          <w:tab w:val="num" w:pos="720"/>
+        </w:tabs>
+        <w:ind w:left="720" w:hanging="360"/>
+      </w:pPr>
+    </w:lvl>
+    <w:lvl w:ilvl="1">
+      <w:start w:val="1"/>
+      <w:numFmt w:val="bullet"/>
+      <w:lvlText w:val="o"/>
+      <w:lvlJc w:val="left"/>
+      <w:pPr>
+        <w:tabs>
+          <w:tab w:val="num" w:pos="1440"/>
+        </w:tabs>
+        <w:ind w:left="1440" w:hanging="360"/>
+      </w:pPr>
+      <w:rPr>
+        <w:rFonts w:ascii="Courier New" w:hAnsi="Courier New" w:hint="default"/>
+        <w:sz w:val="20"/>
+      </w:rPr>
+    </w:lvl>
+    <w:lvl w:ilvl="2">
+      <w:start w:val="1"/>
+      <w:numFmt w:val="bullet"/>
+      <w:lvlText w:val=""/>
+      <w:lvlJc w:val="left"/>
+      <w:pPr>
+        <w:tabs>
+          <w:tab w:val="num" w:pos="2160"/>
+        </w:tabs>
+        <w:ind w:left="2160" w:hanging="360"/>
+      </w:pPr>
+      <w:rPr>
+        <w:rFonts w:ascii="Wingdings" w:hAnsi="Wingdings" w:hint="default"/>
+        <w:sz w:val="20"/>
+      </w:rPr>
+    </w:lvl>
+    <w:lvl w:ilvl="3">
+      <w:start w:val="1"/>
+      <w:numFmt w:val="decimal"/>
+      <w:lvlText w:val="%4."/>
+      <w:lvlJc w:val="left"/>
+      <w:pPr>
+        <w:tabs>
+          <w:tab w:val="num" w:pos="2880"/>
+        </w:tabs>
+        <w:ind w:left="2880" w:hanging="360"/>
+      </w:pPr>
+    </w:lvl>
+    <w:lvl w:ilvl="4" w:tentative="1">
+      <w:start w:val="1"/>
+      <w:numFmt w:val="decimal"/>
+      <w:lvlText w:val="%5."/>
+      <w:lvlJc w:val="left"/>
+      <w:pPr>
+        <w:tabs>
+          <w:tab w:val="num" w:pos="3600"/>
+        </w:tabs>
+        <w:ind w:left="3600" w:hanging="360"/>
+      </w:pPr>
+    </w:lvl>
+    <w:lvl w:ilvl="5" w:tentative="1">
+      <w:start w:val="1"/>
+      <w:numFmt w:val="decimal"/>
+      <w:lvlText w:val="%6."/>
+      <w:lvlJc w:val="left"/>
+      <w:pPr>
+        <w:tabs>
+          <w:tab w:val="num" w:pos="4320"/>
+        </w:tabs>
+        <w:ind w:left="4320" w:hanging="360"/>
+      </w:pPr>
+    </w:lvl>
+    <w:lvl w:ilvl="6" w:tentative="1">
+      <w:start w:val="1"/>
+      <w:numFmt w:val="decimal"/>
+      <w:lvlText w:val="%7."/>
+      <w:lvlJc w:val="left"/>
+      <w:pPr>
+        <w:tabs>
+          <w:tab w:val="num" w:pos="5040"/>
+        </w:tabs>
+        <w:ind w:left="5040" w:hanging="360"/>
+      </w:pPr>
+    </w:lvl>
+    <w:lvl w:ilvl="7" w:tentative="1">
+      <w:start w:val="1"/>
+      <w:numFmt w:val="decimal"/>
+      <w:lvlText w:val="%8."/>
+      <w:lvlJc w:val="left"/>
+      <w:pPr>
+        <w:tabs>
+          <w:tab w:val="num" w:pos="5760"/>
+        </w:tabs>
+        <w:ind w:left="5760" w:hanging="360"/>
+      </w:pPr>
+    </w:lvl>
+    <w:lvl w:ilvl="8" w:tentative="1">
+      <w:start w:val="1"/>
+      <w:numFmt w:val="decimal"/>
+      <w:lvlText w:val="%9."/>
+      <w:lvlJc w:val="left"/>
+      <w:pPr>
+        <w:tabs>
+          <w:tab w:val="num" w:pos="6480"/>
+        </w:tabs>
+        <w:ind w:left="6480" w:hanging="360"/>
+      </w:pPr>
+    </w:lvl>
+  </w:abstractNum>
+  <w:abstractNum w:abstractNumId="5" w15:restartNumberingAfterBreak="0">
+    <w:nsid w:val="09AF28A5"/>
+    <w:multiLevelType w:val="multilevel"/>
+    <w:tmpl w:val="00DC6CA8"/>
+    <w:lvl w:ilvl="0">
+      <w:start w:val="1"/>
+      <w:numFmt w:val="decimal"/>
+      <w:lvlText w:val="%1."/>
+      <w:lvlJc w:val="left"/>
+      <w:pPr>
+        <w:tabs>
+          <w:tab w:val="num" w:pos="720"/>
+        </w:tabs>
+        <w:ind w:left="720" w:hanging="360"/>
+      </w:pPr>
+    </w:lvl>
+    <w:lvl w:ilvl="1">
+      <w:start w:val="1"/>
+      <w:numFmt w:val="bullet"/>
+      <w:lvlText w:val="o"/>
+      <w:lvlJc w:val="left"/>
+      <w:pPr>
+        <w:tabs>
+          <w:tab w:val="num" w:pos="1440"/>
+        </w:tabs>
+        <w:ind w:left="1440" w:hanging="360"/>
+      </w:pPr>
+      <w:rPr>
+        <w:rFonts w:ascii="Courier New" w:hAnsi="Courier New" w:hint="default"/>
+        <w:sz w:val="20"/>
+      </w:rPr>
+    </w:lvl>
+    <w:lvl w:ilvl="2" w:tentative="1">
+      <w:start w:val="1"/>
+      <w:numFmt w:val="decimal"/>
+      <w:lvlText w:val="%3."/>
+      <w:lvlJc w:val="left"/>
+      <w:pPr>
+        <w:tabs>
+          <w:tab w:val="num" w:pos="2160"/>
+        </w:tabs>
+        <w:ind w:left="2160" w:hanging="360"/>
+      </w:pPr>
+    </w:lvl>
+    <w:lvl w:ilvl="3" w:tentative="1">
+      <w:start w:val="1"/>
+      <w:numFmt w:val="decimal"/>
+      <w:lvlText w:val="%4."/>
+      <w:lvlJc w:val="left"/>
+      <w:pPr>
+        <w:tabs>
+          <w:tab w:val="num" w:pos="2880"/>
+        </w:tabs>
+        <w:ind w:left="2880" w:hanging="360"/>
+      </w:pPr>
+    </w:lvl>
+    <w:lvl w:ilvl="4" w:tentative="1">
+      <w:start w:val="1"/>
+      <w:numFmt w:val="decimal"/>
+      <w:lvlText w:val="%5."/>
+      <w:lvlJc w:val="left"/>
+      <w:pPr>
+        <w:tabs>
+          <w:tab w:val="num" w:pos="3600"/>
+        </w:tabs>
+        <w:ind w:left="3600" w:hanging="360"/>
+      </w:pPr>
+    </w:lvl>
+    <w:lvl w:ilvl="5" w:tentative="1">
+      <w:start w:val="1"/>
+      <w:numFmt w:val="decimal"/>
+      <w:lvlText w:val="%6."/>
+      <w:lvlJc w:val="left"/>
+      <w:pPr>
+        <w:tabs>
+          <w:tab w:val="num" w:pos="4320"/>
+        </w:tabs>
+        <w:ind w:left="4320" w:hanging="360"/>
+      </w:pPr>
+    </w:lvl>
+    <w:lvl w:ilvl="6" w:tentative="1">
+      <w:start w:val="1"/>
+      <w:numFmt w:val="decimal"/>
+      <w:lvlText w:val="%7."/>
+      <w:lvlJc w:val="left"/>
+      <w:pPr>
+        <w:tabs>
+          <w:tab w:val="num" w:pos="5040"/>
+        </w:tabs>
+        <w:ind w:left="5040" w:hanging="360"/>
+      </w:pPr>
+    </w:lvl>
+    <w:lvl w:ilvl="7" w:tentative="1">
+      <w:start w:val="1"/>
+      <w:numFmt w:val="decimal"/>
+      <w:lvlText w:val="%8."/>
+      <w:lvlJc w:val="left"/>
+      <w:pPr>
+        <w:tabs>
+          <w:tab w:val="num" w:pos="5760"/>
+        </w:tabs>
+        <w:ind w:left="5760" w:hanging="360"/>
+      </w:pPr>
+    </w:lvl>
+    <w:lvl w:ilvl="8" w:tentative="1">
+      <w:start w:val="1"/>
+      <w:numFmt w:val="decimal"/>
+      <w:lvlText w:val="%9."/>
+      <w:lvlJc w:val="left"/>
+      <w:pPr>
+        <w:tabs>
+          <w:tab w:val="num" w:pos="6480"/>
+        </w:tabs>
+        <w:ind w:left="6480" w:hanging="360"/>
+      </w:pPr>
+    </w:lvl>
+  </w:abstractNum>
+  <w:abstractNum w:abstractNumId="6" w15:restartNumberingAfterBreak="0">
     <w:nsid w:val="27232475"/>
     <w:multiLevelType w:val="multilevel"/>
     <w:tmpl w:val="90CA0D16"/>
@@ -1970,7 +2940,7 @@
       </w:pPr>
     </w:lvl>
   </w:abstractNum>
-  <w:abstractNum w:abstractNumId="4" w15:restartNumberingAfterBreak="0">
+  <w:abstractNum w:abstractNumId="7" w15:restartNumberingAfterBreak="0">
     <w:nsid w:val="29F3007B"/>
     <w:multiLevelType w:val="multilevel"/>
     <w:tmpl w:val="13F61F78"/>
@@ -2119,7 +3089,7 @@
       </w:rPr>
     </w:lvl>
   </w:abstractNum>
-  <w:abstractNum w:abstractNumId="5" w15:restartNumberingAfterBreak="0">
+  <w:abstractNum w:abstractNumId="8" w15:restartNumberingAfterBreak="0">
     <w:nsid w:val="307D6920"/>
     <w:multiLevelType w:val="multilevel"/>
     <w:tmpl w:val="8B1C5C5E"/>
@@ -2232,7 +3202,7 @@
       </w:pPr>
     </w:lvl>
   </w:abstractNum>
-  <w:abstractNum w:abstractNumId="6" w15:restartNumberingAfterBreak="0">
+  <w:abstractNum w:abstractNumId="9" w15:restartNumberingAfterBreak="0">
     <w:nsid w:val="359B3B53"/>
     <w:multiLevelType w:val="multilevel"/>
     <w:tmpl w:val="55564446"/>
@@ -2377,7 +3347,241 @@
       </w:rPr>
     </w:lvl>
   </w:abstractNum>
-  <w:abstractNum w:abstractNumId="7" w15:restartNumberingAfterBreak="0">
+  <w:abstractNum w:abstractNumId="10" w15:restartNumberingAfterBreak="0">
+    <w:nsid w:val="373C318D"/>
+    <w:multiLevelType w:val="multilevel"/>
+    <w:tmpl w:val="4030E082"/>
+    <w:lvl w:ilvl="0">
+      <w:start w:val="1"/>
+      <w:numFmt w:val="decimal"/>
+      <w:lvlText w:val="%1."/>
+      <w:lvlJc w:val="left"/>
+      <w:pPr>
+        <w:tabs>
+          <w:tab w:val="num" w:pos="720"/>
+        </w:tabs>
+        <w:ind w:left="720" w:hanging="360"/>
+      </w:pPr>
+    </w:lvl>
+    <w:lvl w:ilvl="1">
+      <w:start w:val="1"/>
+      <w:numFmt w:val="bullet"/>
+      <w:lvlText w:val="o"/>
+      <w:lvlJc w:val="left"/>
+      <w:pPr>
+        <w:tabs>
+          <w:tab w:val="num" w:pos="1440"/>
+        </w:tabs>
+        <w:ind w:left="1440" w:hanging="360"/>
+      </w:pPr>
+      <w:rPr>
+        <w:rFonts w:ascii="Courier New" w:hAnsi="Courier New" w:hint="default"/>
+        <w:sz w:val="20"/>
+      </w:rPr>
+    </w:lvl>
+    <w:lvl w:ilvl="2" w:tentative="1">
+      <w:start w:val="1"/>
+      <w:numFmt w:val="decimal"/>
+      <w:lvlText w:val="%3."/>
+      <w:lvlJc w:val="left"/>
+      <w:pPr>
+        <w:tabs>
+          <w:tab w:val="num" w:pos="2160"/>
+        </w:tabs>
+        <w:ind w:left="2160" w:hanging="360"/>
+      </w:pPr>
+    </w:lvl>
+    <w:lvl w:ilvl="3" w:tentative="1">
+      <w:start w:val="1"/>
+      <w:numFmt w:val="decimal"/>
+      <w:lvlText w:val="%4."/>
+      <w:lvlJc w:val="left"/>
+      <w:pPr>
+        <w:tabs>
+          <w:tab w:val="num" w:pos="2880"/>
+        </w:tabs>
+        <w:ind w:left="2880" w:hanging="360"/>
+      </w:pPr>
+    </w:lvl>
+    <w:lvl w:ilvl="4" w:tentative="1">
+      <w:start w:val="1"/>
+      <w:numFmt w:val="decimal"/>
+      <w:lvlText w:val="%5."/>
+      <w:lvlJc w:val="left"/>
+      <w:pPr>
+        <w:tabs>
+          <w:tab w:val="num" w:pos="3600"/>
+        </w:tabs>
+        <w:ind w:left="3600" w:hanging="360"/>
+      </w:pPr>
+    </w:lvl>
+    <w:lvl w:ilvl="5" w:tentative="1">
+      <w:start w:val="1"/>
+      <w:numFmt w:val="decimal"/>
+      <w:lvlText w:val="%6."/>
+      <w:lvlJc w:val="left"/>
+      <w:pPr>
+        <w:tabs>
+          <w:tab w:val="num" w:pos="4320"/>
+        </w:tabs>
+        <w:ind w:left="4320" w:hanging="360"/>
+      </w:pPr>
+    </w:lvl>
+    <w:lvl w:ilvl="6" w:tentative="1">
+      <w:start w:val="1"/>
+      <w:numFmt w:val="decimal"/>
+      <w:lvlText w:val="%7."/>
+      <w:lvlJc w:val="left"/>
+      <w:pPr>
+        <w:tabs>
+          <w:tab w:val="num" w:pos="5040"/>
+        </w:tabs>
+        <w:ind w:left="5040" w:hanging="360"/>
+      </w:pPr>
+    </w:lvl>
+    <w:lvl w:ilvl="7" w:tentative="1">
+      <w:start w:val="1"/>
+      <w:numFmt w:val="decimal"/>
+      <w:lvlText w:val="%8."/>
+      <w:lvlJc w:val="left"/>
+      <w:pPr>
+        <w:tabs>
+          <w:tab w:val="num" w:pos="5760"/>
+        </w:tabs>
+        <w:ind w:left="5760" w:hanging="360"/>
+      </w:pPr>
+    </w:lvl>
+    <w:lvl w:ilvl="8" w:tentative="1">
+      <w:start w:val="1"/>
+      <w:numFmt w:val="decimal"/>
+      <w:lvlText w:val="%9."/>
+      <w:lvlJc w:val="left"/>
+      <w:pPr>
+        <w:tabs>
+          <w:tab w:val="num" w:pos="6480"/>
+        </w:tabs>
+        <w:ind w:left="6480" w:hanging="360"/>
+      </w:pPr>
+    </w:lvl>
+  </w:abstractNum>
+  <w:abstractNum w:abstractNumId="11" w15:restartNumberingAfterBreak="0">
+    <w:nsid w:val="3F210CEF"/>
+    <w:multiLevelType w:val="multilevel"/>
+    <w:tmpl w:val="BE50A2E0"/>
+    <w:lvl w:ilvl="0">
+      <w:start w:val="1"/>
+      <w:numFmt w:val="decimal"/>
+      <w:lvlText w:val="%1."/>
+      <w:lvlJc w:val="left"/>
+      <w:pPr>
+        <w:tabs>
+          <w:tab w:val="num" w:pos="720"/>
+        </w:tabs>
+        <w:ind w:left="720" w:hanging="360"/>
+      </w:pPr>
+    </w:lvl>
+    <w:lvl w:ilvl="1">
+      <w:start w:val="1"/>
+      <w:numFmt w:val="bullet"/>
+      <w:lvlText w:val="o"/>
+      <w:lvlJc w:val="left"/>
+      <w:pPr>
+        <w:tabs>
+          <w:tab w:val="num" w:pos="1440"/>
+        </w:tabs>
+        <w:ind w:left="1440" w:hanging="360"/>
+      </w:pPr>
+      <w:rPr>
+        <w:rFonts w:ascii="Courier New" w:hAnsi="Courier New" w:hint="default"/>
+        <w:sz w:val="20"/>
+      </w:rPr>
+    </w:lvl>
+    <w:lvl w:ilvl="2" w:tentative="1">
+      <w:start w:val="1"/>
+      <w:numFmt w:val="decimal"/>
+      <w:lvlText w:val="%3."/>
+      <w:lvlJc w:val="left"/>
+      <w:pPr>
+        <w:tabs>
+          <w:tab w:val="num" w:pos="2160"/>
+        </w:tabs>
+        <w:ind w:left="2160" w:hanging="360"/>
+      </w:pPr>
+    </w:lvl>
+    <w:lvl w:ilvl="3" w:tentative="1">
+      <w:start w:val="1"/>
+      <w:numFmt w:val="decimal"/>
+      <w:lvlText w:val="%4."/>
+      <w:lvlJc w:val="left"/>
+      <w:pPr>
+        <w:tabs>
+          <w:tab w:val="num" w:pos="2880"/>
+        </w:tabs>
+        <w:ind w:left="2880" w:hanging="360"/>
+      </w:pPr>
+    </w:lvl>
+    <w:lvl w:ilvl="4" w:tentative="1">
+      <w:start w:val="1"/>
+      <w:numFmt w:val="decimal"/>
+      <w:lvlText w:val="%5."/>
+      <w:lvlJc w:val="left"/>
+      <w:pPr>
+        <w:tabs>
+          <w:tab w:val="num" w:pos="3600"/>
+        </w:tabs>
+        <w:ind w:left="3600" w:hanging="360"/>
+      </w:pPr>
+    </w:lvl>
+    <w:lvl w:ilvl="5" w:tentative="1">
+      <w:start w:val="1"/>
+      <w:numFmt w:val="decimal"/>
+      <w:lvlText w:val="%6."/>
+      <w:lvlJc w:val="left"/>
+      <w:pPr>
+        <w:tabs>
+          <w:tab w:val="num" w:pos="4320"/>
+        </w:tabs>
+        <w:ind w:left="4320" w:hanging="360"/>
+      </w:pPr>
+    </w:lvl>
+    <w:lvl w:ilvl="6" w:tentative="1">
+      <w:start w:val="1"/>
+      <w:numFmt w:val="decimal"/>
+      <w:lvlText w:val="%7."/>
+      <w:lvlJc w:val="left"/>
+      <w:pPr>
+        <w:tabs>
+          <w:tab w:val="num" w:pos="5040"/>
+        </w:tabs>
+        <w:ind w:left="5040" w:hanging="360"/>
+      </w:pPr>
+    </w:lvl>
+    <w:lvl w:ilvl="7" w:tentative="1">
+      <w:start w:val="1"/>
+      <w:numFmt w:val="decimal"/>
+      <w:lvlText w:val="%8."/>
+      <w:lvlJc w:val="left"/>
+      <w:pPr>
+        <w:tabs>
+          <w:tab w:val="num" w:pos="5760"/>
+        </w:tabs>
+        <w:ind w:left="5760" w:hanging="360"/>
+      </w:pPr>
+    </w:lvl>
+    <w:lvl w:ilvl="8" w:tentative="1">
+      <w:start w:val="1"/>
+      <w:numFmt w:val="decimal"/>
+      <w:lvlText w:val="%9."/>
+      <w:lvlJc w:val="left"/>
+      <w:pPr>
+        <w:tabs>
+          <w:tab w:val="num" w:pos="6480"/>
+        </w:tabs>
+        <w:ind w:left="6480" w:hanging="360"/>
+      </w:pPr>
+    </w:lvl>
+  </w:abstractNum>
+  <w:abstractNum w:abstractNumId="12" w15:restartNumberingAfterBreak="0">
     <w:nsid w:val="3FA969E3"/>
     <w:multiLevelType w:val="multilevel"/>
     <w:tmpl w:val="EF866AD8"/>
@@ -2522,7 +3726,7 @@
       </w:rPr>
     </w:lvl>
   </w:abstractNum>
-  <w:abstractNum w:abstractNumId="8" w15:restartNumberingAfterBreak="0">
+  <w:abstractNum w:abstractNumId="13" w15:restartNumberingAfterBreak="0">
     <w:nsid w:val="43C06BC3"/>
     <w:multiLevelType w:val="multilevel"/>
     <w:tmpl w:val="C96851EA"/>
@@ -2635,7 +3839,7 @@
       </w:pPr>
     </w:lvl>
   </w:abstractNum>
-  <w:abstractNum w:abstractNumId="9" w15:restartNumberingAfterBreak="0">
+  <w:abstractNum w:abstractNumId="14" w15:restartNumberingAfterBreak="0">
     <w:nsid w:val="489F4B64"/>
     <w:multiLevelType w:val="multilevel"/>
     <w:tmpl w:val="06D45470"/>
@@ -2784,7 +3988,156 @@
       </w:rPr>
     </w:lvl>
   </w:abstractNum>
-  <w:abstractNum w:abstractNumId="10" w15:restartNumberingAfterBreak="0">
+  <w:abstractNum w:abstractNumId="15" w15:restartNumberingAfterBreak="0">
+    <w:nsid w:val="4C0659D6"/>
+    <w:multiLevelType w:val="multilevel"/>
+    <w:tmpl w:val="427848EA"/>
+    <w:lvl w:ilvl="0">
+      <w:start w:val="1"/>
+      <w:numFmt w:val="bullet"/>
+      <w:lvlText w:val=""/>
+      <w:lvlJc w:val="left"/>
+      <w:pPr>
+        <w:tabs>
+          <w:tab w:val="num" w:pos="720"/>
+        </w:tabs>
+        <w:ind w:left="720" w:hanging="360"/>
+      </w:pPr>
+      <w:rPr>
+        <w:rFonts w:ascii="Symbol" w:hAnsi="Symbol" w:hint="default"/>
+        <w:sz w:val="20"/>
+      </w:rPr>
+    </w:lvl>
+    <w:lvl w:ilvl="1">
+      <w:start w:val="1"/>
+      <w:numFmt w:val="bullet"/>
+      <w:lvlText w:val="o"/>
+      <w:lvlJc w:val="left"/>
+      <w:pPr>
+        <w:tabs>
+          <w:tab w:val="num" w:pos="1440"/>
+        </w:tabs>
+        <w:ind w:left="1440" w:hanging="360"/>
+      </w:pPr>
+      <w:rPr>
+        <w:rFonts w:ascii="Courier New" w:hAnsi="Courier New" w:hint="default"/>
+        <w:sz w:val="20"/>
+      </w:rPr>
+    </w:lvl>
+    <w:lvl w:ilvl="2" w:tentative="1">
+      <w:start w:val="1"/>
+      <w:numFmt w:val="bullet"/>
+      <w:lvlText w:val=""/>
+      <w:lvlJc w:val="left"/>
+      <w:pPr>
+        <w:tabs>
+          <w:tab w:val="num" w:pos="2160"/>
+        </w:tabs>
+        <w:ind w:left="2160" w:hanging="360"/>
+      </w:pPr>
+      <w:rPr>
+        <w:rFonts w:ascii="Wingdings" w:hAnsi="Wingdings" w:hint="default"/>
+        <w:sz w:val="20"/>
+      </w:rPr>
+    </w:lvl>
+    <w:lvl w:ilvl="3" w:tentative="1">
+      <w:start w:val="1"/>
+      <w:numFmt w:val="bullet"/>
+      <w:lvlText w:val=""/>
+      <w:lvlJc w:val="left"/>
+      <w:pPr>
+        <w:tabs>
+          <w:tab w:val="num" w:pos="2880"/>
+        </w:tabs>
+        <w:ind w:left="2880" w:hanging="360"/>
+      </w:pPr>
+      <w:rPr>
+        <w:rFonts w:ascii="Wingdings" w:hAnsi="Wingdings" w:hint="default"/>
+        <w:sz w:val="20"/>
+      </w:rPr>
+    </w:lvl>
+    <w:lvl w:ilvl="4" w:tentative="1">
+      <w:start w:val="1"/>
+      <w:numFmt w:val="bullet"/>
+      <w:lvlText w:val=""/>
+      <w:lvlJc w:val="left"/>
+      <w:pPr>
+        <w:tabs>
+          <w:tab w:val="num" w:pos="3600"/>
+        </w:tabs>
+        <w:ind w:left="3600" w:hanging="360"/>
+      </w:pPr>
+      <w:rPr>
+        <w:rFonts w:ascii="Wingdings" w:hAnsi="Wingdings" w:hint="default"/>
+        <w:sz w:val="20"/>
+      </w:rPr>
+    </w:lvl>
+    <w:lvl w:ilvl="5" w:tentative="1">
+      <w:start w:val="1"/>
+      <w:numFmt w:val="bullet"/>
+      <w:lvlText w:val=""/>
+      <w:lvlJc w:val="left"/>
+      <w:pPr>
+        <w:tabs>
+          <w:tab w:val="num" w:pos="4320"/>
+        </w:tabs>
+        <w:ind w:left="4320" w:hanging="360"/>
+      </w:pPr>
+      <w:rPr>
+        <w:rFonts w:ascii="Wingdings" w:hAnsi="Wingdings" w:hint="default"/>
+        <w:sz w:val="20"/>
+      </w:rPr>
+    </w:lvl>
+    <w:lvl w:ilvl="6" w:tentative="1">
+      <w:start w:val="1"/>
+      <w:numFmt w:val="bullet"/>
+      <w:lvlText w:val=""/>
+      <w:lvlJc w:val="left"/>
+      <w:pPr>
+        <w:tabs>
+          <w:tab w:val="num" w:pos="5040"/>
+        </w:tabs>
+        <w:ind w:left="5040" w:hanging="360"/>
+      </w:pPr>
+      <w:rPr>
+        <w:rFonts w:ascii="Wingdings" w:hAnsi="Wingdings" w:hint="default"/>
+        <w:sz w:val="20"/>
+      </w:rPr>
+    </w:lvl>
+    <w:lvl w:ilvl="7" w:tentative="1">
+      <w:start w:val="1"/>
+      <w:numFmt w:val="bullet"/>
+      <w:lvlText w:val=""/>
+      <w:lvlJc w:val="left"/>
+      <w:pPr>
+        <w:tabs>
+          <w:tab w:val="num" w:pos="5760"/>
+        </w:tabs>
+        <w:ind w:left="5760" w:hanging="360"/>
+      </w:pPr>
+      <w:rPr>
+        <w:rFonts w:ascii="Wingdings" w:hAnsi="Wingdings" w:hint="default"/>
+        <w:sz w:val="20"/>
+      </w:rPr>
+    </w:lvl>
+    <w:lvl w:ilvl="8" w:tentative="1">
+      <w:start w:val="1"/>
+      <w:numFmt w:val="bullet"/>
+      <w:lvlText w:val=""/>
+      <w:lvlJc w:val="left"/>
+      <w:pPr>
+        <w:tabs>
+          <w:tab w:val="num" w:pos="6480"/>
+        </w:tabs>
+        <w:ind w:left="6480" w:hanging="360"/>
+      </w:pPr>
+      <w:rPr>
+        <w:rFonts w:ascii="Wingdings" w:hAnsi="Wingdings" w:hint="default"/>
+        <w:sz w:val="20"/>
+      </w:rPr>
+    </w:lvl>
+  </w:abstractNum>
+  <w:abstractNum w:abstractNumId="16" w15:restartNumberingAfterBreak="0">
     <w:nsid w:val="5F5F187E"/>
     <w:multiLevelType w:val="multilevel"/>
     <w:tmpl w:val="999460CE"/>
@@ -2933,7 +4286,7 @@
       </w:rPr>
     </w:lvl>
   </w:abstractNum>
-  <w:abstractNum w:abstractNumId="11" w15:restartNumberingAfterBreak="0">
+  <w:abstractNum w:abstractNumId="17" w15:restartNumberingAfterBreak="0">
     <w:nsid w:val="636E3B68"/>
     <w:multiLevelType w:val="multilevel"/>
     <w:tmpl w:val="95DEFC2E"/>
@@ -3082,7 +4435,120 @@
       </w:rPr>
     </w:lvl>
   </w:abstractNum>
-  <w:abstractNum w:abstractNumId="12" w15:restartNumberingAfterBreak="0">
+  <w:abstractNum w:abstractNumId="18" w15:restartNumberingAfterBreak="0">
+    <w:nsid w:val="6EEB7945"/>
+    <w:multiLevelType w:val="multilevel"/>
+    <w:tmpl w:val="48B233F4"/>
+    <w:lvl w:ilvl="0">
+      <w:start w:val="1"/>
+      <w:numFmt w:val="decimal"/>
+      <w:lvlText w:val="%1."/>
+      <w:lvlJc w:val="left"/>
+      <w:pPr>
+        <w:tabs>
+          <w:tab w:val="num" w:pos="720"/>
+        </w:tabs>
+        <w:ind w:left="720" w:hanging="360"/>
+      </w:pPr>
+    </w:lvl>
+    <w:lvl w:ilvl="1" w:tentative="1">
+      <w:start w:val="1"/>
+      <w:numFmt w:val="decimal"/>
+      <w:lvlText w:val="%2."/>
+      <w:lvlJc w:val="left"/>
+      <w:pPr>
+        <w:tabs>
+          <w:tab w:val="num" w:pos="1440"/>
+        </w:tabs>
+        <w:ind w:left="1440" w:hanging="360"/>
+      </w:pPr>
+    </w:lvl>
+    <w:lvl w:ilvl="2" w:tentative="1">
+      <w:start w:val="1"/>
+      <w:numFmt w:val="decimal"/>
+      <w:lvlText w:val="%3."/>
+      <w:lvlJc w:val="left"/>
+      <w:pPr>
+        <w:tabs>
+          <w:tab w:val="num" w:pos="2160"/>
+        </w:tabs>
+        <w:ind w:left="2160" w:hanging="360"/>
+      </w:pPr>
+    </w:lvl>
+    <w:lvl w:ilvl="3" w:tentative="1">
+      <w:start w:val="1"/>
+      <w:numFmt w:val="decimal"/>
+      <w:lvlText w:val="%4."/>
+      <w:lvlJc w:val="left"/>
+      <w:pPr>
+        <w:tabs>
+          <w:tab w:val="num" w:pos="2880"/>
+        </w:tabs>
+        <w:ind w:left="2880" w:hanging="360"/>
+      </w:pPr>
+    </w:lvl>
+    <w:lvl w:ilvl="4" w:tentative="1">
+      <w:start w:val="1"/>
+      <w:numFmt w:val="decimal"/>
+      <w:lvlText w:val="%5."/>
+      <w:lvlJc w:val="left"/>
+      <w:pPr>
+        <w:tabs>
+          <w:tab w:val="num" w:pos="3600"/>
+        </w:tabs>
+        <w:ind w:left="3600" w:hanging="360"/>
+      </w:pPr>
+    </w:lvl>
+    <w:lvl w:ilvl="5" w:tentative="1">
+      <w:start w:val="1"/>
+      <w:numFmt w:val="decimal"/>
+      <w:lvlText w:val="%6."/>
+      <w:lvlJc w:val="left"/>
+      <w:pPr>
+        <w:tabs>
+          <w:tab w:val="num" w:pos="4320"/>
+        </w:tabs>
+        <w:ind w:left="4320" w:hanging="360"/>
+      </w:pPr>
+    </w:lvl>
+    <w:lvl w:ilvl="6" w:tentative="1">
+      <w:start w:val="1"/>
+      <w:numFmt w:val="decimal"/>
+      <w:lvlText w:val="%7."/>
+      <w:lvlJc w:val="left"/>
+      <w:pPr>
+        <w:tabs>
+          <w:tab w:val="num" w:pos="5040"/>
+        </w:tabs>
+        <w:ind w:left="5040" w:hanging="360"/>
+      </w:pPr>
+    </w:lvl>
+    <w:lvl w:ilvl="7" w:tentative="1">
+      <w:start w:val="1"/>
+      <w:numFmt w:val="decimal"/>
+      <w:lvlText w:val="%8."/>
+      <w:lvlJc w:val="left"/>
+      <w:pPr>
+        <w:tabs>
+          <w:tab w:val="num" w:pos="5760"/>
+        </w:tabs>
+        <w:ind w:left="5760" w:hanging="360"/>
+      </w:pPr>
+    </w:lvl>
+    <w:lvl w:ilvl="8" w:tentative="1">
+      <w:start w:val="1"/>
+      <w:numFmt w:val="decimal"/>
+      <w:lvlText w:val="%9."/>
+      <w:lvlJc w:val="left"/>
+      <w:pPr>
+        <w:tabs>
+          <w:tab w:val="num" w:pos="6480"/>
+        </w:tabs>
+        <w:ind w:left="6480" w:hanging="360"/>
+      </w:pPr>
+    </w:lvl>
+  </w:abstractNum>
+  <w:abstractNum w:abstractNumId="19" w15:restartNumberingAfterBreak="0">
     <w:nsid w:val="71495CCC"/>
     <w:multiLevelType w:val="multilevel"/>
     <w:tmpl w:val="8236F772"/>
@@ -3231,7 +4697,7 @@
       </w:rPr>
     </w:lvl>
   </w:abstractNum>
-  <w:abstractNum w:abstractNumId="13" w15:restartNumberingAfterBreak="0">
+  <w:abstractNum w:abstractNumId="20" w15:restartNumberingAfterBreak="0">
     <w:nsid w:val="728F2F3C"/>
     <w:multiLevelType w:val="multilevel"/>
     <w:tmpl w:val="9CDC406A"/>
@@ -3380,47 +4846,308 @@
       </w:rPr>
     </w:lvl>
   </w:abstractNum>
+  <w:abstractNum w:abstractNumId="21" w15:restartNumberingAfterBreak="0">
+    <w:nsid w:val="737A5E7A"/>
+    <w:multiLevelType w:val="multilevel"/>
+    <w:tmpl w:val="899ED418"/>
+    <w:lvl w:ilvl="0">
+      <w:start w:val="1"/>
+      <w:numFmt w:val="decimal"/>
+      <w:lvlText w:val="%1."/>
+      <w:lvlJc w:val="left"/>
+      <w:pPr>
+        <w:tabs>
+          <w:tab w:val="num" w:pos="720"/>
+        </w:tabs>
+        <w:ind w:left="720" w:hanging="360"/>
+      </w:pPr>
+    </w:lvl>
+    <w:lvl w:ilvl="1">
+      <w:start w:val="1"/>
+      <w:numFmt w:val="bullet"/>
+      <w:lvlText w:val="o"/>
+      <w:lvlJc w:val="left"/>
+      <w:pPr>
+        <w:tabs>
+          <w:tab w:val="num" w:pos="1440"/>
+        </w:tabs>
+        <w:ind w:left="1440" w:hanging="360"/>
+      </w:pPr>
+      <w:rPr>
+        <w:rFonts w:ascii="Courier New" w:hAnsi="Courier New" w:hint="default"/>
+        <w:sz w:val="20"/>
+      </w:rPr>
+    </w:lvl>
+    <w:lvl w:ilvl="2" w:tentative="1">
+      <w:start w:val="1"/>
+      <w:numFmt w:val="decimal"/>
+      <w:lvlText w:val="%3."/>
+      <w:lvlJc w:val="left"/>
+      <w:pPr>
+        <w:tabs>
+          <w:tab w:val="num" w:pos="2160"/>
+        </w:tabs>
+        <w:ind w:left="2160" w:hanging="360"/>
+      </w:pPr>
+    </w:lvl>
+    <w:lvl w:ilvl="3" w:tentative="1">
+      <w:start w:val="1"/>
+      <w:numFmt w:val="decimal"/>
+      <w:lvlText w:val="%4."/>
+      <w:lvlJc w:val="left"/>
+      <w:pPr>
+        <w:tabs>
+          <w:tab w:val="num" w:pos="2880"/>
+        </w:tabs>
+        <w:ind w:left="2880" w:hanging="360"/>
+      </w:pPr>
+    </w:lvl>
+    <w:lvl w:ilvl="4" w:tentative="1">
+      <w:start w:val="1"/>
+      <w:numFmt w:val="decimal"/>
+      <w:lvlText w:val="%5."/>
+      <w:lvlJc w:val="left"/>
+      <w:pPr>
+        <w:tabs>
+          <w:tab w:val="num" w:pos="3600"/>
+        </w:tabs>
+        <w:ind w:left="3600" w:hanging="360"/>
+      </w:pPr>
+    </w:lvl>
+    <w:lvl w:ilvl="5" w:tentative="1">
+      <w:start w:val="1"/>
+      <w:numFmt w:val="decimal"/>
+      <w:lvlText w:val="%6."/>
+      <w:lvlJc w:val="left"/>
+      <w:pPr>
+        <w:tabs>
+          <w:tab w:val="num" w:pos="4320"/>
+        </w:tabs>
+        <w:ind w:left="4320" w:hanging="360"/>
+      </w:pPr>
+    </w:lvl>
+    <w:lvl w:ilvl="6" w:tentative="1">
+      <w:start w:val="1"/>
+      <w:numFmt w:val="decimal"/>
+      <w:lvlText w:val="%7."/>
+      <w:lvlJc w:val="left"/>
+      <w:pPr>
+        <w:tabs>
+          <w:tab w:val="num" w:pos="5040"/>
+        </w:tabs>
+        <w:ind w:left="5040" w:hanging="360"/>
+      </w:pPr>
+    </w:lvl>
+    <w:lvl w:ilvl="7" w:tentative="1">
+      <w:start w:val="1"/>
+      <w:numFmt w:val="decimal"/>
+      <w:lvlText w:val="%8."/>
+      <w:lvlJc w:val="left"/>
+      <w:pPr>
+        <w:tabs>
+          <w:tab w:val="num" w:pos="5760"/>
+        </w:tabs>
+        <w:ind w:left="5760" w:hanging="360"/>
+      </w:pPr>
+    </w:lvl>
+    <w:lvl w:ilvl="8" w:tentative="1">
+      <w:start w:val="1"/>
+      <w:numFmt w:val="decimal"/>
+      <w:lvlText w:val="%9."/>
+      <w:lvlJc w:val="left"/>
+      <w:pPr>
+        <w:tabs>
+          <w:tab w:val="num" w:pos="6480"/>
+        </w:tabs>
+        <w:ind w:left="6480" w:hanging="360"/>
+      </w:pPr>
+    </w:lvl>
+  </w:abstractNum>
+  <w:abstractNum w:abstractNumId="22" w15:restartNumberingAfterBreak="0">
+    <w:nsid w:val="78DF532A"/>
+    <w:multiLevelType w:val="multilevel"/>
+    <w:tmpl w:val="6C9C3972"/>
+    <w:lvl w:ilvl="0">
+      <w:start w:val="1"/>
+      <w:numFmt w:val="decimal"/>
+      <w:lvlText w:val="%1."/>
+      <w:lvlJc w:val="left"/>
+      <w:pPr>
+        <w:tabs>
+          <w:tab w:val="num" w:pos="720"/>
+        </w:tabs>
+        <w:ind w:left="720" w:hanging="360"/>
+      </w:pPr>
+    </w:lvl>
+    <w:lvl w:ilvl="1">
+      <w:start w:val="1"/>
+      <w:numFmt w:val="bullet"/>
+      <w:lvlText w:val="o"/>
+      <w:lvlJc w:val="left"/>
+      <w:pPr>
+        <w:tabs>
+          <w:tab w:val="num" w:pos="1440"/>
+        </w:tabs>
+        <w:ind w:left="1440" w:hanging="360"/>
+      </w:pPr>
+      <w:rPr>
+        <w:rFonts w:ascii="Courier New" w:hAnsi="Courier New" w:hint="default"/>
+        <w:sz w:val="20"/>
+      </w:rPr>
+    </w:lvl>
+    <w:lvl w:ilvl="2" w:tentative="1">
+      <w:start w:val="1"/>
+      <w:numFmt w:val="decimal"/>
+      <w:lvlText w:val="%3."/>
+      <w:lvlJc w:val="left"/>
+      <w:pPr>
+        <w:tabs>
+          <w:tab w:val="num" w:pos="2160"/>
+        </w:tabs>
+        <w:ind w:left="2160" w:hanging="360"/>
+      </w:pPr>
+    </w:lvl>
+    <w:lvl w:ilvl="3" w:tentative="1">
+      <w:start w:val="1"/>
+      <w:numFmt w:val="decimal"/>
+      <w:lvlText w:val="%4."/>
+      <w:lvlJc w:val="left"/>
+      <w:pPr>
+        <w:tabs>
+          <w:tab w:val="num" w:pos="2880"/>
+        </w:tabs>
+        <w:ind w:left="2880" w:hanging="360"/>
+      </w:pPr>
+    </w:lvl>
+    <w:lvl w:ilvl="4" w:tentative="1">
+      <w:start w:val="1"/>
+      <w:numFmt w:val="decimal"/>
+      <w:lvlText w:val="%5."/>
+      <w:lvlJc w:val="left"/>
+      <w:pPr>
+        <w:tabs>
+          <w:tab w:val="num" w:pos="3600"/>
+        </w:tabs>
+        <w:ind w:left="3600" w:hanging="360"/>
+      </w:pPr>
+    </w:lvl>
+    <w:lvl w:ilvl="5" w:tentative="1">
+      <w:start w:val="1"/>
+      <w:numFmt w:val="decimal"/>
+      <w:lvlText w:val="%6."/>
+      <w:lvlJc w:val="left"/>
+      <w:pPr>
+        <w:tabs>
+          <w:tab w:val="num" w:pos="4320"/>
+        </w:tabs>
+        <w:ind w:left="4320" w:hanging="360"/>
+      </w:pPr>
+    </w:lvl>
+    <w:lvl w:ilvl="6" w:tentative="1">
+      <w:start w:val="1"/>
+      <w:numFmt w:val="decimal"/>
+      <w:lvlText w:val="%7."/>
+      <w:lvlJc w:val="left"/>
+      <w:pPr>
+        <w:tabs>
+          <w:tab w:val="num" w:pos="5040"/>
+        </w:tabs>
+        <w:ind w:left="5040" w:hanging="360"/>
+      </w:pPr>
+    </w:lvl>
+    <w:lvl w:ilvl="7" w:tentative="1">
+      <w:start w:val="1"/>
+      <w:numFmt w:val="decimal"/>
+      <w:lvlText w:val="%8."/>
+      <w:lvlJc w:val="left"/>
+      <w:pPr>
+        <w:tabs>
+          <w:tab w:val="num" w:pos="5760"/>
+        </w:tabs>
+        <w:ind w:left="5760" w:hanging="360"/>
+      </w:pPr>
+    </w:lvl>
+    <w:lvl w:ilvl="8" w:tentative="1">
+      <w:start w:val="1"/>
+      <w:numFmt w:val="decimal"/>
+      <w:lvlText w:val="%9."/>
+      <w:lvlJc w:val="left"/>
+      <w:pPr>
+        <w:tabs>
+          <w:tab w:val="num" w:pos="6480"/>
+        </w:tabs>
+        <w:ind w:left="6480" w:hanging="360"/>
+      </w:pPr>
+    </w:lvl>
+  </w:abstractNum>
   <w:num w:numId="1" w16cid:durableId="1136802961">
+    <w:abstractNumId w:val="6"/>
+  </w:num>
+  <w:num w:numId="2" w16cid:durableId="460731014">
+    <w:abstractNumId w:val="12"/>
+  </w:num>
+  <w:num w:numId="3" w16cid:durableId="744109930">
+    <w:abstractNumId w:val="19"/>
+  </w:num>
+  <w:num w:numId="4" w16cid:durableId="1408648072">
+    <w:abstractNumId w:val="7"/>
+  </w:num>
+  <w:num w:numId="5" w16cid:durableId="1434398605">
+    <w:abstractNumId w:val="2"/>
+  </w:num>
+  <w:num w:numId="6" w16cid:durableId="337386855">
+    <w:abstractNumId w:val="16"/>
+  </w:num>
+  <w:num w:numId="7" w16cid:durableId="1887371855">
+    <w:abstractNumId w:val="8"/>
+  </w:num>
+  <w:num w:numId="8" w16cid:durableId="287200713">
     <w:abstractNumId w:val="3"/>
   </w:num>
-  <w:num w:numId="2" w16cid:durableId="460731014">
-    <w:abstractNumId w:val="7"/>
-  </w:num>
-  <w:num w:numId="3" w16cid:durableId="744109930">
-    <w:abstractNumId w:val="12"/>
-  </w:num>
-  <w:num w:numId="4" w16cid:durableId="1408648072">
-    <w:abstractNumId w:val="4"/>
-  </w:num>
-  <w:num w:numId="5" w16cid:durableId="1434398605">
-    <w:abstractNumId w:val="1"/>
-  </w:num>
-  <w:num w:numId="6" w16cid:durableId="337386855">
-    <w:abstractNumId w:val="10"/>
-  </w:num>
-  <w:num w:numId="7" w16cid:durableId="1887371855">
-    <w:abstractNumId w:val="5"/>
-  </w:num>
-  <w:num w:numId="8" w16cid:durableId="287200713">
-    <w:abstractNumId w:val="2"/>
-  </w:num>
   <w:num w:numId="9" w16cid:durableId="1045956459">
-    <w:abstractNumId w:val="6"/>
+    <w:abstractNumId w:val="9"/>
   </w:num>
   <w:num w:numId="10" w16cid:durableId="1507867307">
-    <w:abstractNumId w:val="9"/>
+    <w:abstractNumId w:val="14"/>
   </w:num>
   <w:num w:numId="11" w16cid:durableId="1433746885">
-    <w:abstractNumId w:val="13"/>
+    <w:abstractNumId w:val="20"/>
   </w:num>
   <w:num w:numId="12" w16cid:durableId="898127136">
     <w:abstractNumId w:val="0"/>
   </w:num>
   <w:num w:numId="13" w16cid:durableId="95713583">
+    <w:abstractNumId w:val="17"/>
+  </w:num>
+  <w:num w:numId="14" w16cid:durableId="2118017802">
+    <w:abstractNumId w:val="13"/>
+  </w:num>
+  <w:num w:numId="15" w16cid:durableId="158007381">
+    <w:abstractNumId w:val="1"/>
+  </w:num>
+  <w:num w:numId="16" w16cid:durableId="674696075">
+    <w:abstractNumId w:val="21"/>
+  </w:num>
+  <w:num w:numId="17" w16cid:durableId="581374978">
+    <w:abstractNumId w:val="4"/>
+  </w:num>
+  <w:num w:numId="18" w16cid:durableId="1951546226">
     <w:abstractNumId w:val="11"/>
   </w:num>
-  <w:num w:numId="14" w16cid:durableId="2118017802">
-    <w:abstractNumId w:val="8"/>
+  <w:num w:numId="19" w16cid:durableId="1314407257">
+    <w:abstractNumId w:val="10"/>
+  </w:num>
+  <w:num w:numId="20" w16cid:durableId="153844273">
+    <w:abstractNumId w:val="22"/>
+  </w:num>
+  <w:num w:numId="21" w16cid:durableId="1881437904">
+    <w:abstractNumId w:val="5"/>
+  </w:num>
+  <w:num w:numId="22" w16cid:durableId="1603996594">
+    <w:abstractNumId w:val="15"/>
+  </w:num>
+  <w:num w:numId="23" w16cid:durableId="948196057">
+    <w:abstractNumId w:val="18"/>
   </w:num>
 </w:numbering>
 </file>

</xml_diff>